<commit_message>
merge from Quynh's branch
</commit_message>
<xml_diff>
--- a/output_docx/The Battle Ground Of Information System Development in Developing Countries From Mutual Exclusion To Hybrid Vigor.docx
+++ b/output_docx/The Battle Ground Of Information System Development in Developing Countries From Mutual Exclusion To Hybrid Vigor.docx
@@ -51,6 +51,16 @@
     <w:p>
       <w:r>
         <w:t>Until now, most research on II focuses on finding innovative approaches that help cultivate IIs through various strategies such as bootstrapping and recently grafting. In such studies, constitutive elements or components are introduced to either extend, complement or be integrated with the existing network. Within the scope of this research, we employ the following definition by Szyperski et al. (2002) on software components:</w:t>
+      </w:r>
+    </w:p>
+    <w:p>
+      <w:r>
+        <w:t>“A software component is a unit of composition with contractually specified interfaces and explicit context dependencies only. A software component can be deployed independently and is subject to composition by third parties.”.</w:t>
+      </w:r>
+    </w:p>
+    <w:p>
+      <w:r>
+        <w:t>We believe this definition is generic and flexible enough to use in a variety of contexts. As the unit of evaluation of our research is IIs which are usually a complex information systems, a software component could be understood as a sub-system or module that have their own stakeholders (owner, development team, sponsor, advocator) and development agenda.</w:t>
       </w:r>
     </w:p>
     <w:p>

</xml_diff>

<commit_message>
update: add write table return_docx
</commit_message>
<xml_diff>
--- a/output_docx/The Battle Ground Of Information System Development in Developing Countries From Mutual Exclusion To Hybrid Vigor.docx
+++ b/output_docx/The Battle Ground Of Information System Development in Developing Countries From Mutual Exclusion To Hybrid Vigor.docx
@@ -194,6 +194,274 @@
         <w:t>Third, the archival records method was also used to collect data that provided general information about legal issues around communicable diseases administration in Vietnam. Email exchanges, project reports, and proposals were other types of archival records used. The list of key archival records is described in table 1.</w:t>
       </w:r>
     </w:p>
+    <w:tbl>
+      <w:tblPr>
+        <w:tblStyle w:val="TableGrid"/>
+        <w:tblW w:type="auto" w:w="0"/>
+        <w:tblLook w:firstColumn="1" w:firstRow="1" w:lastColumn="0" w:lastRow="0" w:noHBand="0" w:noVBand="1" w:val="04A0"/>
+      </w:tblPr>
+      <w:tblGrid>
+        <w:gridCol w:w="2880"/>
+        <w:gridCol w:w="2880"/>
+        <w:gridCol w:w="2880"/>
+      </w:tblGrid>
+      <w:tr>
+        <w:tc>
+          <w:tcPr>
+            <w:tcW w:type="dxa" w:w="2880"/>
+          </w:tcPr>
+          <w:p>
+            <w:r>
+              <w:t>#</w:t>
+            </w:r>
+          </w:p>
+        </w:tc>
+        <w:tc>
+          <w:tcPr>
+            <w:tcW w:type="dxa" w:w="2880"/>
+          </w:tcPr>
+          <w:p>
+            <w:r>
+              <w:t>Names of documents</w:t>
+            </w:r>
+          </w:p>
+        </w:tc>
+        <w:tc>
+          <w:tcPr>
+            <w:tcW w:type="dxa" w:w="2880"/>
+          </w:tcPr>
+          <w:p>
+            <w:r>
+              <w:t>Authors, issuers</w:t>
+            </w:r>
+          </w:p>
+        </w:tc>
+      </w:tr>
+      <w:tr>
+        <w:tc>
+          <w:tcPr>
+            <w:tcW w:type="dxa" w:w="2880"/>
+          </w:tcPr>
+          <w:p>
+            <w:r>
+              <w:t>1</w:t>
+            </w:r>
+          </w:p>
+        </w:tc>
+        <w:tc>
+          <w:tcPr>
+            <w:tcW w:type="dxa" w:w="2880"/>
+          </w:tcPr>
+          <w:p>
+            <w:r>
+              <w:t>Circular 48/2010/TT-BYT, guiding communicable disease reporting processes and procedures.</w:t>
+            </w:r>
+          </w:p>
+        </w:tc>
+        <w:tc>
+          <w:tcPr>
+            <w:tcW w:type="dxa" w:w="2880"/>
+          </w:tcPr>
+          <w:p>
+            <w:r>
+              <w:t>MoH</w:t>
+            </w:r>
+          </w:p>
+        </w:tc>
+      </w:tr>
+      <w:tr>
+        <w:tc>
+          <w:tcPr>
+            <w:tcW w:type="dxa" w:w="2880"/>
+          </w:tcPr>
+          <w:p>
+            <w:r>
+              <w:t>2</w:t>
+            </w:r>
+          </w:p>
+        </w:tc>
+        <w:tc>
+          <w:tcPr>
+            <w:tcW w:type="dxa" w:w="2880"/>
+          </w:tcPr>
+          <w:p>
+            <w:r>
+              <w:t>Circular 54/2015/TT-BYT, modifying Circular 48/2010/TT-BYT</w:t>
+            </w:r>
+          </w:p>
+        </w:tc>
+        <w:tc>
+          <w:tcPr>
+            <w:tcW w:type="dxa" w:w="2880"/>
+          </w:tcPr>
+          <w:p>
+            <w:r>
+              <w:t>MoH</w:t>
+            </w:r>
+          </w:p>
+        </w:tc>
+      </w:tr>
+      <w:tr>
+        <w:tc>
+          <w:tcPr>
+            <w:tcW w:type="dxa" w:w="2880"/>
+          </w:tcPr>
+          <w:p>
+            <w:r>
+              <w:t>3</w:t>
+            </w:r>
+          </w:p>
+        </w:tc>
+        <w:tc>
+          <w:tcPr>
+            <w:tcW w:type="dxa" w:w="2880"/>
+          </w:tcPr>
+          <w:p>
+            <w:r>
+              <w:t>The implementation plan of the electronic Communicable Diseases Systems in 63 provinces.</w:t>
+            </w:r>
+          </w:p>
+        </w:tc>
+        <w:tc>
+          <w:tcPr>
+            <w:tcW w:type="dxa" w:w="2880"/>
+          </w:tcPr>
+          <w:p>
+            <w:r>
+              <w:t>GDPM</w:t>
+            </w:r>
+          </w:p>
+        </w:tc>
+      </w:tr>
+      <w:tr>
+        <w:tc>
+          <w:tcPr>
+            <w:tcW w:type="dxa" w:w="2880"/>
+          </w:tcPr>
+          <w:p>
+            <w:r>
+              <w:t>4</w:t>
+            </w:r>
+          </w:p>
+        </w:tc>
+        <w:tc>
+          <w:tcPr>
+            <w:tcW w:type="dxa" w:w="2880"/>
+          </w:tcPr>
+          <w:p>
+            <w:r>
+              <w:t>Official dispatch 2615/BYT-KCB dated May 13th, 2014, requesting daily reporting of measles on the online system.</w:t>
+            </w:r>
+          </w:p>
+        </w:tc>
+        <w:tc>
+          <w:tcPr>
+            <w:tcW w:type="dxa" w:w="2880"/>
+          </w:tcPr>
+          <w:p>
+            <w:r>
+              <w:t>MoH</w:t>
+            </w:r>
+          </w:p>
+        </w:tc>
+      </w:tr>
+      <w:tr>
+        <w:tc>
+          <w:tcPr>
+            <w:tcW w:type="dxa" w:w="2880"/>
+          </w:tcPr>
+          <w:p>
+            <w:r/>
+          </w:p>
+        </w:tc>
+        <w:tc>
+          <w:tcPr>
+            <w:tcW w:type="dxa" w:w="2880"/>
+          </w:tcPr>
+          <w:p>
+            <w:r>
+              <w:t>The ADB Report on the Preventive Health System Support Project</w:t>
+              <w:br/>
+              <w:t>http://www.adb.org/projects/3so4348-013/main#tabs-0-1</w:t>
+            </w:r>
+          </w:p>
+        </w:tc>
+        <w:tc>
+          <w:tcPr>
+            <w:tcW w:type="dxa" w:w="2880"/>
+          </w:tcPr>
+          <w:p>
+            <w:r>
+              <w:t>ADB</w:t>
+            </w:r>
+          </w:p>
+        </w:tc>
+      </w:tr>
+      <w:tr>
+        <w:tc>
+          <w:tcPr>
+            <w:tcW w:type="dxa" w:w="2880"/>
+          </w:tcPr>
+          <w:p>
+            <w:r>
+              <w:t>5</w:t>
+            </w:r>
+          </w:p>
+        </w:tc>
+        <w:tc>
+          <w:tcPr>
+            <w:tcW w:type="dxa" w:w="2880"/>
+          </w:tcPr>
+          <w:p>
+            <w:r>
+              <w:t>Presentations at the meetings</w:t>
+            </w:r>
+          </w:p>
+        </w:tc>
+        <w:tc>
+          <w:tcPr>
+            <w:tcW w:type="dxa" w:w="2880"/>
+          </w:tcPr>
+          <w:p>
+            <w:r>
+              <w:t>iNGOs, GDPM, VAMS</w:t>
+            </w:r>
+          </w:p>
+        </w:tc>
+      </w:tr>
+      <w:tr>
+        <w:tc>
+          <w:tcPr>
+            <w:tcW w:type="dxa" w:w="2880"/>
+          </w:tcPr>
+          <w:p>
+            <w:r>
+              <w:t>6</w:t>
+            </w:r>
+          </w:p>
+        </w:tc>
+        <w:tc>
+          <w:tcPr>
+            <w:tcW w:type="dxa" w:w="2880"/>
+          </w:tcPr>
+          <w:p>
+            <w:r>
+              <w:t>Emails exchanges (~ 200 threads)</w:t>
+            </w:r>
+          </w:p>
+        </w:tc>
+        <w:tc>
+          <w:tcPr>
+            <w:tcW w:type="dxa" w:w="2880"/>
+          </w:tcPr>
+          <w:p>
+            <w:r>
+              <w:t>Authors and stakeholders</w:t>
+            </w:r>
+          </w:p>
+        </w:tc>
+      </w:tr>
+    </w:tbl>
     <w:p>
       <w:r>
         <w:t>The data collection process highly influenced by our prior hypotheses, assumptions, and knowledge about the research topic was conducted in an iterative manner. That means that data analysis was performed simultaneously with the data collection process. In general, our coding procedures started with predefined codes and was gradually augmented by codes emerged from the collected data. Through a number of reflections and rereading the materials, larger themes were identified, which was an important step in finding answers to the research questions. Initially, we traced the competition amongst software systems and early conceptualized hybrid vigor as a strategy that helps reconcile and neutralize conflicts between systems’ proponents. Examining the strategy we gradually discovered multiple layers of its dynamics and delineate several aspects to which we referred as dimensions of hybrid vigor.</w:t>
@@ -379,6 +647,257 @@
         <w:t>The following table summarizes the relationships among the different software systems before and after the configuration:</w:t>
       </w:r>
     </w:p>
+    <w:tbl>
+      <w:tblPr>
+        <w:tblStyle w:val="TableGrid"/>
+        <w:tblW w:type="auto" w:w="0"/>
+        <w:tblLook w:firstColumn="1" w:firstRow="1" w:lastColumn="0" w:lastRow="0" w:noHBand="0" w:noVBand="1" w:val="04A0"/>
+      </w:tblPr>
+      <w:tblGrid>
+        <w:gridCol w:w="2160"/>
+        <w:gridCol w:w="2160"/>
+        <w:gridCol w:w="2160"/>
+        <w:gridCol w:w="2160"/>
+      </w:tblGrid>
+      <w:tr>
+        <w:tc>
+          <w:tcPr>
+            <w:tcW w:type="dxa" w:w="2160"/>
+          </w:tcPr>
+          <w:p>
+            <w:r>
+              <w:t>System</w:t>
+            </w:r>
+          </w:p>
+        </w:tc>
+        <w:tc>
+          <w:tcPr>
+            <w:tcW w:type="dxa" w:w="2160"/>
+          </w:tcPr>
+          <w:p>
+            <w:r>
+              <w:t>System proponent (owner)</w:t>
+            </w:r>
+          </w:p>
+        </w:tc>
+        <w:tc>
+          <w:tcPr>
+            <w:tcW w:type="dxa" w:w="2160"/>
+          </w:tcPr>
+          <w:p>
+            <w:r>
+              <w:t>Functionality</w:t>
+            </w:r>
+          </w:p>
+        </w:tc>
+        <w:tc>
+          <w:tcPr>
+            <w:tcW w:type="dxa" w:w="2160"/>
+          </w:tcPr>
+          <w:p>
+            <w:r>
+              <w:t>Changes after the configuration</w:t>
+            </w:r>
+          </w:p>
+        </w:tc>
+      </w:tr>
+      <w:tr>
+        <w:tc>
+          <w:tcPr>
+            <w:tcW w:type="dxa" w:w="2160"/>
+          </w:tcPr>
+          <w:p>
+            <w:r>
+              <w:t>Existing eCDS</w:t>
+            </w:r>
+          </w:p>
+        </w:tc>
+        <w:tc>
+          <w:tcPr>
+            <w:tcW w:type="dxa" w:w="2160"/>
+          </w:tcPr>
+          <w:p>
+            <w:r>
+              <w:t>GDPM</w:t>
+            </w:r>
+          </w:p>
+        </w:tc>
+        <w:tc>
+          <w:tcPr>
+            <w:tcW w:type="dxa" w:w="2160"/>
+          </w:tcPr>
+          <w:p>
+            <w:r>
+              <w:t xml:space="preserve">Capture aggregate infectious data from ward levels on weekly, monthly, and yearly basic. </w:t>
+              <w:br/>
+              <w:t>Capture case-based data of critical infectious diseases.</w:t>
+              <w:br/>
+              <w:t>Capture detailed data of outbreaks</w:t>
+              <w:br/>
+              <w:t>Basic data visualization on graphs and maps.</w:t>
+            </w:r>
+          </w:p>
+        </w:tc>
+        <w:tc>
+          <w:tcPr>
+            <w:tcW w:type="dxa" w:w="2160"/>
+          </w:tcPr>
+          <w:p>
+            <w:r>
+              <w:t>+Temporarily feed data to infectious diseases data warehouse</w:t>
+              <w:br/>
+              <w:t>+A functional reference for the new eCDS</w:t>
+            </w:r>
+          </w:p>
+        </w:tc>
+      </w:tr>
+      <w:tr>
+        <w:tc>
+          <w:tcPr>
+            <w:tcW w:type="dxa" w:w="2160"/>
+          </w:tcPr>
+          <w:p>
+            <w:r>
+              <w:t>New eCDS</w:t>
+            </w:r>
+          </w:p>
+        </w:tc>
+        <w:tc>
+          <w:tcPr>
+            <w:tcW w:type="dxa" w:w="2160"/>
+          </w:tcPr>
+          <w:p>
+            <w:r>
+              <w:t>VCom</w:t>
+            </w:r>
+          </w:p>
+        </w:tc>
+        <w:tc>
+          <w:tcPr>
+            <w:tcW w:type="dxa" w:w="2160"/>
+          </w:tcPr>
+          <w:p>
+            <w:r>
+              <w:t xml:space="preserve">Capture aggregate infectious data from ward levels on weekly, monthly, and yearly basic. </w:t>
+              <w:br/>
+              <w:t>Capture case-based data of critical infectious diseases.</w:t>
+              <w:br/>
+              <w:t>Capture detailed data of outbreaks</w:t>
+              <w:br/>
+              <w:t>Basic data visualization on graphs and maps</w:t>
+              <w:br/>
+              <w:t>Extended data set to cover reporting requirements of the  Circular 54</w:t>
+              <w:br/>
+              <w:t>Allow importing case-based data in Excel files exported from hospitals</w:t>
+            </w:r>
+          </w:p>
+        </w:tc>
+        <w:tc>
+          <w:tcPr>
+            <w:tcW w:type="dxa" w:w="2160"/>
+          </w:tcPr>
+          <w:p>
+            <w:r>
+              <w:t>+Import case-based data from ENS and other Electronic Medical Records System (EMRs)</w:t>
+              <w:br/>
+              <w:t>+Will feed data to CDDW after fully replacing the existing eCDS</w:t>
+            </w:r>
+          </w:p>
+        </w:tc>
+      </w:tr>
+      <w:tr>
+        <w:tc>
+          <w:tcPr>
+            <w:tcW w:type="dxa" w:w="2160"/>
+          </w:tcPr>
+          <w:p>
+            <w:r>
+              <w:t>ENS</w:t>
+            </w:r>
+          </w:p>
+        </w:tc>
+        <w:tc>
+          <w:tcPr>
+            <w:tcW w:type="dxa" w:w="2160"/>
+          </w:tcPr>
+          <w:p>
+            <w:r>
+              <w:t>VAMS</w:t>
+            </w:r>
+          </w:p>
+        </w:tc>
+        <w:tc>
+          <w:tcPr>
+            <w:tcW w:type="dxa" w:w="2160"/>
+          </w:tcPr>
+          <w:p>
+            <w:r>
+              <w:t xml:space="preserve">Daily capture of aggregate infectious data.  </w:t>
+              <w:br/>
+              <w:t xml:space="preserve">Capture case-based data of all infectious diseases. </w:t>
+              <w:br/>
+              <w:t>Basic reporting</w:t>
+            </w:r>
+          </w:p>
+        </w:tc>
+        <w:tc>
+          <w:tcPr>
+            <w:tcW w:type="dxa" w:w="2160"/>
+          </w:tcPr>
+          <w:p>
+            <w:r>
+              <w:t>+Feed data to CDDW</w:t>
+              <w:br/>
+              <w:t>+Export case-based data to the new eCDS.</w:t>
+            </w:r>
+          </w:p>
+        </w:tc>
+      </w:tr>
+      <w:tr>
+        <w:tc>
+          <w:tcPr>
+            <w:tcW w:type="dxa" w:w="2160"/>
+          </w:tcPr>
+          <w:p>
+            <w:r>
+              <w:t>CDDW</w:t>
+            </w:r>
+          </w:p>
+        </w:tc>
+        <w:tc>
+          <w:tcPr>
+            <w:tcW w:type="dxa" w:w="2160"/>
+          </w:tcPr>
+          <w:p>
+            <w:r>
+              <w:t>iNGOs</w:t>
+            </w:r>
+          </w:p>
+        </w:tc>
+        <w:tc>
+          <w:tcPr>
+            <w:tcW w:type="dxa" w:w="2160"/>
+          </w:tcPr>
+          <w:p>
+            <w:r>
+              <w:t xml:space="preserve">Historical intelligence (analysis of data indifferent time periods and trends) </w:t>
+              <w:br/>
+              <w:t>Springboard rapid disease outbreak detection and prediction.</w:t>
+            </w:r>
+          </w:p>
+        </w:tc>
+        <w:tc>
+          <w:tcPr>
+            <w:tcW w:type="dxa" w:w="2160"/>
+          </w:tcPr>
+          <w:p>
+            <w:r>
+              <w:t>+Retrieve case-based and aggregate data from eCDS and ENS for dashboard and business intelligence</w:t>
+            </w:r>
+          </w:p>
+        </w:tc>
+      </w:tr>
+    </w:tbl>
     <w:p>
       <w:pPr>
         <w:pStyle w:val="Heading1"/>
@@ -599,6 +1118,229 @@
         <w:t>As we discussed earlier, in biology, hybrid vigor occurs when cross-breeding of plants or animals from the same species (although in different breeds) or from the same genus. When applying the hybrid vigor concept in the context of IIs and software ecosystem, we thus also emphasizes the significance of combining software components that are closely related. For example, all the software components discussed in our cases provide functionalities to support managing, controlling, and monitoring infectious diseases. To what extends, the level of relatedness is required to enable hybrid vigor is still a question that we haven’t been sure about. The other pre-requisite is these software components must exhibits diversify in terms of design, functionalities, architecture, technology stack, stakeholders etc. For example, in our cases, the four software components are distinct as summarized in Table 2:</w:t>
       </w:r>
     </w:p>
+    <w:tbl>
+      <w:tblPr>
+        <w:tblStyle w:val="TableGrid"/>
+        <w:tblW w:type="auto" w:w="0"/>
+        <w:tblLook w:firstColumn="1" w:firstRow="1" w:lastColumn="0" w:lastRow="0" w:noHBand="0" w:noVBand="1" w:val="04A0"/>
+      </w:tblPr>
+      <w:tblGrid>
+        <w:gridCol w:w="2160"/>
+        <w:gridCol w:w="2160"/>
+        <w:gridCol w:w="2160"/>
+        <w:gridCol w:w="2160"/>
+      </w:tblGrid>
+      <w:tr>
+        <w:tc>
+          <w:tcPr>
+            <w:tcW w:type="dxa" w:w="2160"/>
+          </w:tcPr>
+          <w:p>
+            <w:r>
+              <w:t>Components</w:t>
+            </w:r>
+          </w:p>
+        </w:tc>
+        <w:tc>
+          <w:tcPr>
+            <w:tcW w:type="dxa" w:w="2160"/>
+          </w:tcPr>
+          <w:p>
+            <w:r>
+              <w:t>Stakeholders</w:t>
+            </w:r>
+          </w:p>
+        </w:tc>
+        <w:tc>
+          <w:tcPr>
+            <w:tcW w:type="dxa" w:w="2160"/>
+          </w:tcPr>
+          <w:p>
+            <w:r>
+              <w:t>Technology stack</w:t>
+            </w:r>
+          </w:p>
+        </w:tc>
+        <w:tc>
+          <w:tcPr>
+            <w:tcW w:type="dxa" w:w="2160"/>
+          </w:tcPr>
+          <w:p>
+            <w:r>
+              <w:t>Type of software</w:t>
+            </w:r>
+          </w:p>
+        </w:tc>
+      </w:tr>
+      <w:tr>
+        <w:tc>
+          <w:tcPr>
+            <w:tcW w:type="dxa" w:w="2160"/>
+          </w:tcPr>
+          <w:p>
+            <w:r>
+              <w:t>Existing eCDS</w:t>
+            </w:r>
+          </w:p>
+        </w:tc>
+        <w:tc>
+          <w:tcPr>
+            <w:tcW w:type="dxa" w:w="2160"/>
+          </w:tcPr>
+          <w:p>
+            <w:r>
+              <w:t>GDPM</w:t>
+            </w:r>
+          </w:p>
+        </w:tc>
+        <w:tc>
+          <w:tcPr>
+            <w:tcW w:type="dxa" w:w="2160"/>
+          </w:tcPr>
+          <w:p>
+            <w:r>
+              <w:t>.NET Web-form</w:t>
+            </w:r>
+          </w:p>
+        </w:tc>
+        <w:tc>
+          <w:tcPr>
+            <w:tcW w:type="dxa" w:w="2160"/>
+          </w:tcPr>
+          <w:p>
+            <w:r>
+              <w:t>Case-based</w:t>
+            </w:r>
+          </w:p>
+        </w:tc>
+      </w:tr>
+      <w:tr>
+        <w:tc>
+          <w:tcPr>
+            <w:tcW w:type="dxa" w:w="2160"/>
+          </w:tcPr>
+          <w:p>
+            <w:r>
+              <w:t>New eCDS</w:t>
+            </w:r>
+          </w:p>
+        </w:tc>
+        <w:tc>
+          <w:tcPr>
+            <w:tcW w:type="dxa" w:w="2160"/>
+          </w:tcPr>
+          <w:p>
+            <w:r>
+              <w:t>VCom</w:t>
+            </w:r>
+          </w:p>
+        </w:tc>
+        <w:tc>
+          <w:tcPr>
+            <w:tcW w:type="dxa" w:w="2160"/>
+          </w:tcPr>
+          <w:p>
+            <w:r>
+              <w:t>.NET, MVC</w:t>
+            </w:r>
+          </w:p>
+        </w:tc>
+        <w:tc>
+          <w:tcPr>
+            <w:tcW w:type="dxa" w:w="2160"/>
+          </w:tcPr>
+          <w:p>
+            <w:r>
+              <w:t>Case-based</w:t>
+            </w:r>
+          </w:p>
+        </w:tc>
+      </w:tr>
+      <w:tr>
+        <w:tc>
+          <w:tcPr>
+            <w:tcW w:type="dxa" w:w="2160"/>
+          </w:tcPr>
+          <w:p>
+            <w:r>
+              <w:t>ENS</w:t>
+            </w:r>
+          </w:p>
+        </w:tc>
+        <w:tc>
+          <w:tcPr>
+            <w:tcW w:type="dxa" w:w="2160"/>
+          </w:tcPr>
+          <w:p>
+            <w:r>
+              <w:t>VAMS</w:t>
+            </w:r>
+          </w:p>
+        </w:tc>
+        <w:tc>
+          <w:tcPr>
+            <w:tcW w:type="dxa" w:w="2160"/>
+          </w:tcPr>
+          <w:p>
+            <w:r>
+              <w:t>Java, Open source software</w:t>
+            </w:r>
+          </w:p>
+        </w:tc>
+        <w:tc>
+          <w:tcPr>
+            <w:tcW w:type="dxa" w:w="2160"/>
+          </w:tcPr>
+          <w:p>
+            <w:r>
+              <w:t>Case-based</w:t>
+            </w:r>
+          </w:p>
+        </w:tc>
+      </w:tr>
+      <w:tr>
+        <w:tc>
+          <w:tcPr>
+            <w:tcW w:type="dxa" w:w="2160"/>
+          </w:tcPr>
+          <w:p>
+            <w:r>
+              <w:t>CDDW</w:t>
+            </w:r>
+          </w:p>
+        </w:tc>
+        <w:tc>
+          <w:tcPr>
+            <w:tcW w:type="dxa" w:w="2160"/>
+          </w:tcPr>
+          <w:p>
+            <w:r>
+              <w:t>iNGOs</w:t>
+            </w:r>
+          </w:p>
+        </w:tc>
+        <w:tc>
+          <w:tcPr>
+            <w:tcW w:type="dxa" w:w="2160"/>
+          </w:tcPr>
+          <w:p>
+            <w:r>
+              <w:t>Java, Open source software</w:t>
+            </w:r>
+          </w:p>
+        </w:tc>
+        <w:tc>
+          <w:tcPr>
+            <w:tcW w:type="dxa" w:w="2160"/>
+          </w:tcPr>
+          <w:p>
+            <w:r>
+              <w:t>Aggregation-based</w:t>
+            </w:r>
+          </w:p>
+        </w:tc>
+      </w:tr>
+    </w:tbl>
     <w:p>
       <w:r>
         <w:t>The quintessence of hybrid vigor comes with the cross-breeding of different breeds of the sample species or same genus. It is hard to map exactly what are breeds and genus from biology to IIs. However, we suggest that breeds and genus in IIs could be understood as software components that do not offer exactly similar functionalities and/or using same technologies. This diversity we believe as the source of generativity of vigor in a resulting IIs. We will revisit this point when we discuss the underlying mechanisms of hybrid vigor in IIs.</w:t>
@@ -763,46 +1505,55 @@
         <w:t>References</w:t>
       </w:r>
     </w:p>
+    <w:p/>
     <w:p>
       <w:r>
         <w:t>Aanestad, M. and T. B. Jensen (2011). "Building nation-wide information infrastructures in healthcare through modular implementation strategies." The Journal of Strategic Information Systems 20(2): 161-176.</w:t>
       </w:r>
     </w:p>
+    <w:p/>
     <w:p>
       <w:r>
         <w:t>Benbasat, I., et al. (1987). "The case research strategy in studies of information systems." MIS quarterly: 369-386.</w:t>
       </w:r>
     </w:p>
+    <w:p/>
     <w:p>
       <w:r>
         <w:t>Benbya, H. and B. McKelvey (2006). "Using coevolutionary and complexity theories to improve IS alignment: a multi-level approach." Journal of Information Technology 21(4): 284-298.</w:t>
       </w:r>
     </w:p>
+    <w:p/>
     <w:p>
       <w:r>
         <w:t>Braa, J., et al. (2007). "Developing health information systems in developing countries: the flexible standards strategy." Management Information Systems Quarterly 31(2): 381-402.</w:t>
       </w:r>
     </w:p>
+    <w:p/>
     <w:p>
       <w:r>
         <w:t>Braa, J. and C. Hedberg (2002). "The struggle for district-based health information systems in South Africa." The information society 18(2): 113-127.</w:t>
       </w:r>
     </w:p>
+    <w:p/>
     <w:p>
       <w:r>
         <w:t>Braa, J., et al. (2004). "Networks of action: sustainable health information systems across developing countries." Management Information Systems Quarterly 28(3): 337-362.</w:t>
       </w:r>
     </w:p>
+    <w:p/>
     <w:p>
       <w:r>
         <w:t>Braa, J., et al. (2004). "Networks of action: sustainable health information systems across developing countries." Mis Quarterly 28(3): 337-362.</w:t>
       </w:r>
     </w:p>
+    <w:p/>
     <w:p>
       <w:r>
         <w:t>Callon, M. (1984). "Some elements of a sociology of translation: domestication of the scallops and the fishermen of St Brieuc Bay." The Sociological Review 32(S1): 196-233.</w:t>
       </w:r>
     </w:p>
+    <w:p/>
     <w:p>
       <w:r>
         <w:t>Ciborra, C. (2000). From control to drift: the dynamics of corporate information infastructures. Oxford, Oxford University Press.</w:t>
@@ -813,176 +1564,211 @@
         <w:t>Davison, R. M., et al. (2021). "Research Perspectives: Improving Action Research by Integrating Methods." Journal of the Association for Information Systems 22(3): 1.</w:t>
       </w:r>
     </w:p>
+    <w:p/>
     <w:p>
       <w:r>
         <w:t>Davison, R. M., et al. (2022). "The ethics of action research participation." Information Systems Journal 32(3): 573-594.</w:t>
       </w:r>
     </w:p>
+    <w:p/>
     <w:p>
       <w:r>
         <w:t>Garde, S., et al. (2007). "Towards sustainability of health information systems: how can we define, measure and achieve it?" Studies in health technology and informatics 129(2): 1179.</w:t>
       </w:r>
     </w:p>
+    <w:p/>
     <w:p>
       <w:r>
         <w:t>Gregory, R. W., et al. (2013). "Control balancing in information systems development offshoring projects." MIS quarterly 37(4): 1211-1232.</w:t>
       </w:r>
     </w:p>
+    <w:p/>
     <w:p>
       <w:r>
         <w:t>Grisot, M., et al. (2014). "Innovation of, in, on infrastructures: articulating the role of architecture in information infrastructure evolution." Journal of the Association for Information Systems 15(4): 197-219.</w:t>
       </w:r>
     </w:p>
+    <w:p/>
     <w:p>
       <w:r>
         <w:t>Hanseth, O. (2010). "From Systems and Tools to Networks and Infrastructures—from Design to Cultivation: Towards a design Theory of Information Infrastructures." Industrial Informatics design, Use and Innovation. IGI Global, Hershey, PA: 122-156.</w:t>
       </w:r>
     </w:p>
+    <w:p/>
     <w:p>
       <w:r>
         <w:t>Hanseth, O. and M. Aanestad (2003). "Design as bootstrapping. On the evolution of ICT networks in health care." Methods of information in medicine 42(4): 384-391.</w:t>
       </w:r>
     </w:p>
+    <w:p/>
     <w:p>
       <w:r>
         <w:t>Hanseth, O. and K. Braa (2000). "Who's in control: Designers, managers-or technology? Infrastructures at norsk hydro." From Control To Drift: The dynamics of corporate information infrastructure: 125-147.</w:t>
       </w:r>
     </w:p>
+    <w:p/>
     <w:p>
       <w:r>
         <w:t>Hanseth, O., et al. (2001). "The control devolution: ERP and the side effects of globalization." ACM Sigmis Database 32(4): 34-46.</w:t>
       </w:r>
     </w:p>
+    <w:p/>
     <w:p>
       <w:r>
         <w:t>Hanseth, O. and K. Lyytinen (2010). "Design theory for dynamic complexity in information infrastructures: the case of building internet." Journal of Information Technology 25(1): 1-19.</w:t>
       </w:r>
     </w:p>
+    <w:p/>
     <w:p>
       <w:r>
         <w:t>Hanseth, O. and E. Monteiro (1998). "Understanding information infrastructure." Unpublished book, http://heim. ifi. uio. no/~ oleha/Publications/bok. html.</w:t>
       </w:r>
     </w:p>
+    <w:p/>
     <w:p>
       <w:r>
         <w:t>Haux, R. (2006). "Health information systems? past, present, future." International journal of medical informatics 75(3-4): 268-281.</w:t>
       </w:r>
     </w:p>
+    <w:p/>
     <w:p>
       <w:r>
         <w:t>Heeks, R. (2006). "Health information systems: Failure, success and improvisation." International journal of medical informatics 75(2): 125-137.</w:t>
       </w:r>
     </w:p>
+    <w:p/>
     <w:p>
       <w:r>
         <w:t>Heeks, R., et al. (1999). "Understanding success and failure of healthcare information systems." Healthcare Information Systems: Challenges of the New Millennium: Challenges of the New Millennium: 96.</w:t>
       </w:r>
     </w:p>
+    <w:p/>
     <w:p>
       <w:r>
         <w:t>Henfridsson, O. and B. Bygstad (2013). "The generative mechanisms of digital infrastructure evolution." MIS quarterly 37(3): 907-931.</w:t>
       </w:r>
     </w:p>
+    <w:p/>
     <w:p>
       <w:r>
         <w:t>Henningsson, S. and O. Hanseth (2011). "The essential dynamics of information infrastructures."</w:t>
       </w:r>
     </w:p>
+    <w:p/>
     <w:p>
       <w:r>
         <w:t>Hughes, T. P. (1979). "The electrification of America: the system builders." Technology and Culture 20(1): 124-161.</w:t>
       </w:r>
     </w:p>
+    <w:p/>
     <w:p>
       <w:r>
         <w:t>Hughes, T. P. (1987). "The evolution of large technological systems." The social construction of technological systems: New directions in the sociology and history of technology: 51-82.</w:t>
       </w:r>
     </w:p>
+    <w:p/>
     <w:p>
       <w:r>
         <w:t>Jansen, A. and P. Nielsen (2005). "Theorizing convergence: Co-evolution of information infrastructures." Scandinavian Journal of Information Systems 17(1): 4.</w:t>
       </w:r>
     </w:p>
+    <w:p/>
     <w:p>
       <w:r>
         <w:t>Manikas, K. and K. M. Hansen (2013). "Software ecosystems–a systematic literature review." Journal of Systems and Software 86(5): 1294-1306.</w:t>
       </w:r>
     </w:p>
+    <w:p/>
     <w:p>
       <w:r>
         <w:t>Merriam, S. B. (1998). Qualitative Research and Case Study Applications in Education. Revised and Expanded from, ERIC.</w:t>
       </w:r>
     </w:p>
+    <w:p/>
     <w:p>
       <w:r>
         <w:t>Nielsen, P. and M. Aanestad (2006). "Control Devolution as Information Infrastructure Design Strategy: A case study of a content service platform for mobile phones in Norway." Journal of Information Technology 21(3): 185-194.</w:t>
       </w:r>
     </w:p>
+    <w:p/>
     <w:p>
       <w:r>
         <w:t>Nielsen, P. and J. I. Sæbø (2015). "Three Strategies for Functional Architecting: Cases from the Health Systems of Developing Countries." Information Technology for Development: 1-18.</w:t>
       </w:r>
     </w:p>
+    <w:p/>
     <w:p>
       <w:r>
         <w:t>Nielsen, P. and J. I. Sæbø (2016). "Three Strategies for Functional Architecting: Cases from the Health Systems of Developing Countries." Information Technology for Development 22(1): 134-151.</w:t>
       </w:r>
     </w:p>
+    <w:p/>
     <w:p>
       <w:r>
         <w:t>Sahay, S., et al. (2009). "Configurable politics and asymmetric integration: Health e-infrastructures in India." Journal of the Association for Information Systems 10(5): 399-414.</w:t>
       </w:r>
     </w:p>
+    <w:p/>
     <w:p>
       <w:r>
         <w:t>Sahay, S. and G. Walsham (2006). "Scaling of health information systems in India: Challenges and approaches." Information Technology for Development 12(3): 185-200.</w:t>
       </w:r>
     </w:p>
+    <w:p/>
     <w:p>
       <w:r>
         <w:t>Sanner, T. A., et al. (2014). "Grafting: Balancing Control and Cultivation in Information Infrastructure Innovation." Journal of the Association for Information Systems 15(4): 220-243.</w:t>
       </w:r>
     </w:p>
+    <w:p/>
     <w:p>
       <w:r>
         <w:t>Seawright, J. and J. Gerring (2008). "Case selection techniques in case study research a menu of qualitative and quantitative options." Political Research Quarterly 61(2): 294-308.</w:t>
       </w:r>
     </w:p>
+    <w:p/>
     <w:p>
       <w:r>
         <w:t>Shaw, V. (2009). AComplexity INSPIRED APPROACH TO CO-EVOLUTIONARY HOSPITAL MANAGEMENT INFORMATION SYSTEMS DEVELOPMENT, University of Oslo Norway 21.</w:t>
       </w:r>
     </w:p>
+    <w:p/>
     <w:p>
       <w:r>
         <w:t>Shull, G. H. (1948). "What is" heterosis"?" Genetics 33(5): 439.</w:t>
       </w:r>
     </w:p>
+    <w:p/>
     <w:p>
       <w:r>
         <w:t>Stake, R. E. (2013). Multiple case study analysis, Guilford Press.</w:t>
       </w:r>
     </w:p>
+    <w:p/>
     <w:p>
       <w:r>
         <w:t>Tilson, D., et al. (2010). "Research commentary-digital infrastructures: the missing IS research agenda." Information systems research 21(4): 748-759.</w:t>
       </w:r>
     </w:p>
+    <w:p/>
     <w:p>
       <w:r>
         <w:t>Tilson, D., et al. (2012). Change and control paradoxes in mobile infrastructure innovation: the Android and iOS mobile operating systems cases. System Science (HICSS), 2012 45th Hawaii International Conference on, IEEE.</w:t>
       </w:r>
     </w:p>
+    <w:p/>
     <w:p>
       <w:r>
         <w:t>Tiwana, A., et al. (2010). "Research commentary-Platform evolution: Coevolution of platform architecture, governance, and environmental dynamics." Information systems research 21(4): 675-687.</w:t>
       </w:r>
     </w:p>
+    <w:p/>
     <w:p>
       <w:r>
         <w:t>West, J. and J. Dedrick (2000). "Innovation and control in standards architectures: the rise and fall of Japan's PC-98." Information systems research 11(2): 197-216.</w:t>
       </w:r>
     </w:p>
+    <w:p/>
     <w:sectPr>
       <w:pgSz w:w="12240" w:h="15840"/>
       <w:pgMar w:top="1440" w:right="1800" w:bottom="1440" w:left="1800" w:header="720" w:footer="720" w:gutter="0"/>

</xml_diff>

<commit_message>
update write chain heading
</commit_message>
<xml_diff>
--- a/output_docx/The Battle Ground Of Information System Development in Developing Countries From Mutual Exclusion To Hybrid Vigor.docx
+++ b/output_docx/The Battle Ground Of Information System Development in Developing Countries From Mutual Exclusion To Hybrid Vigor.docx
@@ -35,17 +35,17 @@
     </w:p>
     <w:p>
       <w:r>
-        <w:t>Information Systems are no longer designed and implemented in isolation, but are integrated with and extending already existing large-scale and complex information systems. How this situation influences the process of building successful information systems as parts of a larger whole has been a topic attracting interests from many information systems practitioners and researchers. Key aspects that make this context and the nature of  the technology different from stand-alone information systems has been theorized as Information Infrastructure and their dynamics described by concepts of openness, shared, evolving, standardized, heterogeneous, and building on an installed base (, ). The term “installed base” is coined by  as the existing “set of ICT capabilities and their users, operations and design communities”, and it also encompasses existing institutional and organizational components (Lanzara 2014).</w:t>
+        <w:t>Information Systems are no longer designed and implemented in isolation, but are integrated with and extending already existing large-scale and complex information systems. How this situation influences the process of building successful information systems as parts of a larger whole has been a topic attracting interests from many information systems practitioners and researchers. Key aspects that make this context and the nature of  the technology different from stand-alone information systems has been theorized as Information Infrastructure and their dynamics described by concepts of openness, shared, evolving, standardized, heterogeneous, and building on an installed base (Hanseth and Monteiro 1998, Hanseth 2010). The term “installed base” is coined by Hanseth (2010) as the existing “set of ICT capabilities and their users, operations and design communities”, and it also encompasses existing institutional and organizational components (Lanzara 2014).</w:t>
       </w:r>
     </w:p>
     <w:p>
       <w:r>
-        <w:t>Because this context is substantially different, it also requires novel approaches to design and implementation (). A key challenge working with a component of a larger whole is that control is distributed among different actors. Cultivation by using different means to influence other actors and changes in small steps towards a certain goal is an important technique espoused by both industry and academia (). The tenet of this approach advocates designing and building a system from what already exists rather than from scratch. In other cases where there is no (or little) installed base to utilize, one can incrementally build systems through the strategy of bootstrapping, referring to a process of producing and providing incentives to mobilize the first users of a technology and using this set of users as an installed for further development ().</w:t>
+        <w:t>Because this context is substantially different, it also requires novel approaches to design and implementation (Henningsson and Hanseth 2011). A key challenge working with a component of a larger whole is that control is distributed among different actors. Cultivation by using different means to influence other actors and changes in small steps towards a certain goal is an important technique espoused by both industry and academia (Hanseth 2010). The tenet of this approach advocates designing and building a system from what already exists rather than from scratch. In other cases where there is no (or little) installed base to utilize, one can incrementally build systems through the strategy of bootstrapping, referring to a process of producing and providing incentives to mobilize the first users of a technology and using this set of users as an installed for further development (Hanseth and Aanestad 2003).</w:t>
       </w:r>
     </w:p>
     <w:p>
       <w:r>
-        <w:t>Recently, approaches to the II design have been augmented by several researchers in a variety of ways. Sanner et al. (2014) propose grafting as a strategy to embed a component in the network of components by making sure this component can adapt well to the existing installed base through various social-technical adjustments. To that end, the choices of the right place and the right time are crucial for the success of the grafting. Other researchers have recognized the role of architecture in shaping II development trajectories, arguing that a resilient and open architecture is critical for II successful evolution (). Others have called for partial or complete devolution of control over IIs to maximize the innovation and creativity to enable success and sustainability of IIs (, , , , , , , ) .</w:t>
+        <w:t>Recently, approaches to the II design have been augmented by several researchers in a variety of ways. Sanner et al. (2014) propose grafting as a strategy to embed a component in the network of components by making sure this component can adapt well to the existing installed base through various social-technical adjustments. To that end, the choices of the right place and the right time are crucial for the success of the grafting. Other researchers have recognized the role of architecture in shaping II development trajectories, arguing that a resilient and open architecture is critical for II successful evolution (Grisot, Hanseth et al. 2014). Others have called for partial or complete devolution of control over IIs to maximize the innovation and creativity to enable success and sustainability of IIs (Ciborra 2000, Hanseth and Braa 2000, West and Dedrick 2000, Hanseth, Ciborra et al. 2001, Nielsen and Aanestad 2006, Tilson, Sørensen et al. 2012, Gregory, Beck et al. 2013, Sanner, Manda et al. 2014) .</w:t>
       </w:r>
     </w:p>
     <w:p>
@@ -75,7 +75,7 @@
     </w:p>
     <w:p>
       <w:r>
-        <w:t>To answer this research question, we undertook a multiple-case study consisting of 4 individual cases, all of which involved negotiation, development, and implementation of information systems for communicable disease monitoring in Vietnam between 2010 and 2015. We were directly involved in one of these initiatives and participated in general discussions and collaboration with stakeholders in the other three. Through the analysis of these cases, we discovered hybrid vigor as a different strategy for functional architecting, apart from the three strategies described by () which are charting, encroaching, and connecting. We define hybrid vigor as a strategy that aims towards improving the totality of the functional attributes of an infrastructure. Our definition also includes three dimensions of hybrid vigor which we identify as follows: the politics of functional negotiation, the power of governmental agencies, and reconfiguration of the resulting infrastructure.</w:t>
+        <w:t>To answer this research question, we undertook a multiple-case study consisting of 4 individual cases, all of which involved negotiation, development, and implementation of information systems for communicable disease monitoring in Vietnam between 2010 and 2015. We were directly involved in one of these initiatives and participated in general discussions and collaboration with stakeholders in the other three. Through the analysis of these cases, we discovered hybrid vigor as a different strategy for functional architecting, apart from the three strategies described by (Nielsen and Sæbø 2015) which are charting, encroaching, and connecting. We define hybrid vigor as a strategy that aims towards improving the totality of the functional attributes of an infrastructure. Our definition also includes three dimensions of hybrid vigor which we identify as follows: the politics of functional negotiation, the power of governmental agencies, and reconfiguration of the resulting infrastructure.</w:t>
       </w:r>
     </w:p>
     <w:p>
@@ -93,22 +93,22 @@
     </w:p>
     <w:p>
       <w:r>
-        <w:t>Conceptualizations of large and complex information systems focus on complex networks or networks of systems that is comprised of heterogeneous components. Hanseth et al. characterizes them as a "shared, open, evolving, heterogeneous and evolving socio-technical systems” (). Appearing as a different genre of information systems, Information Infrastructures (II) cannot be built or constructed by conventional software engineering methods, methods developed for standalone and homogeneous systems (Somerville et al 2013).</w:t>
+        <w:t>Conceptualizations of large and complex information systems focus on complex networks or networks of systems that is comprised of heterogeneous components. Hanseth et al. characterizes them as a "shared, open, evolving, heterogeneous and evolving socio-technical systems” (Hanseth and Monteiro 1998). Appearing as a different genre of information systems, Information Infrastructures (II) cannot be built or constructed by conventional software engineering methods, methods developed for standalone and homogeneous systems (Somerville et al 2013).</w:t>
       </w:r>
     </w:p>
     <w:p>
       <w:r>
-        <w:t>A common argument in the II literature is that the complexity, uncontrollability, and the unintended consequences associated with IIs are the root causes for the failure of many large IT projects (). Development and implementation of  large scale and complex information systems demand new approaches which requires the perception of technology as more than individual tools (). There have been many efforts to respond to this demand. One of them is the design theory developed by , tackling dynamic complexity in the design for IIs by addressing two key challenges: bootstrap and adaptability. The theory delineates a list of design principles which guide designers on how to “generate attractors to propel users to adopt the IT capability so that its growth will reach a momentum” (ibid, p.8) and “guarantee that the II will grow adaptively and re-organize constantly with new connections between II components” (ibid, p.13).</w:t>
+        <w:t>A common argument in the II literature is that the complexity, uncontrollability, and the unintended consequences associated with IIs are the root causes for the failure of many large IT projects (Aanestad and Jensen 2011). Development and implementation of  large scale and complex information systems demand new approaches which requires the perception of technology as more than individual tools (Tilson, Lyytinen et al. 2010). There have been many efforts to respond to this demand. One of them is the design theory developed by Hanseth and Lyytinen (2010), tackling dynamic complexity in the design for IIs by addressing two key challenges: bootstrap and adaptability. The theory delineates a list of design principles which guide designers on how to “generate attractors to propel users to adopt the IT capability so that its growth will reach a momentum” (ibid, p.8) and “guarantee that the II will grow adaptively and re-organize constantly with new connections between II components” (ibid, p.13).</w:t>
       </w:r>
     </w:p>
     <w:p>
       <w:r>
-        <w:t>Another important aspect of large scale and complex information systems is the lack of centralized control and as a consequence the nature of how they change. Cultivation is used to describe the process of actualization of an II in a piecemeal and incremental manner and based on what already exists, the installed base. II slowly evolves, emphasizing that due to its complexities, an II is hardly built or designed quickly, as it is not practically possible to ignore the legacy of: “historical accumulation of socio-technical arrangements around it” ().</w:t>
+        <w:t>Another important aspect of large scale and complex information systems is the lack of centralized control and as a consequence the nature of how they change. Cultivation is used to describe the process of actualization of an II in a piecemeal and incremental manner and based on what already exists, the installed base. II slowly evolves, emphasizing that due to its complexities, an II is hardly built or designed quickly, as it is not practically possible to ignore the legacy of: “historical accumulation of socio-technical arrangements around it” (Sanner, Manda et al. 2014, p.221).</w:t>
       </w:r>
     </w:p>
     <w:p>
       <w:r>
-        <w:t>Accepting the complex nature of IIs has led researchers to study the different strategies pursued by different actors within these large scale and complex networks. For example,  recently introduced the concept of grafting to describe a strategy where “local organizational goal-oriented information system innovations become viable extensions of shared and evolving information infrastructure” (ibid, p.221). Identifying the right moment and position to graft the scion which, in this case, is a novel software component to the rootstock (the installed base of software systems) is critical for success. The grafting strategy also entails effectively managing the relationships with stakeholders who are in control of parts of the existing installed base and the deliberate choice of rootstock to ensure congeniality. Another example is the concept of co-evolution, bringing the focus to how different technologies developed by different actors may intersect from time to time.  introduced and applied the concept of co-evolution to analyze the parallel evolution of IIs using the case of two wireless communication platforms Universal Mobile Telephone System (UMTS) and Wireless Local Area Network (WLAN) in Norway. They concluded that the intra- and interlinkages of technologies, politics, interests, and user preferences within each II strongly influence the trajectory of the co-evolution. In a similar vein, based on the work of ,  develops the co-evolutionary framework for managing the complexity of hospital management information systems development in resource-constrained settings. Yet another example is the literature on platforms, discussing the distribution and redistribution of control and innovative capacity between different actors and the technologies they control. For example,  argue that the evolutionary dynamics of IIs is significantly influenced by the “coevolution of endogenous choices by platform owners and the dynamics of an ecosystem’s exogenous environment” (ibid, p.687). Further, several scholars including  and  cleverly use the concept of devolution to describe a situation in which IIs might better evolve if centralized control is balanced with autonomy. The reduction of strict control on the II growth would permit “the distribution of resources, risks and abilities and willingness to innovate” ().</w:t>
+        <w:t>Accepting the complex nature of IIs has led researchers to study the different strategies pursued by different actors within these large scale and complex networks. For example, Sanner, Manda et al. (2014) recently introduced the concept of grafting to describe a strategy where “local organizational goal-oriented information system innovations become viable extensions of shared and evolving information infrastructure” (ibid, p.221). Identifying the right moment and position to graft the scion which, in this case, is a novel software component to the rootstock (the installed base of software systems) is critical for success. The grafting strategy also entails effectively managing the relationships with stakeholders who are in control of parts of the existing installed base and the deliberate choice of rootstock to ensure congeniality. Another example is the concept of co-evolution, bringing the focus to how different technologies developed by different actors may intersect from time to time. Jansen and Nielsen (2005) introduced and applied the concept of co-evolution to analyze the parallel evolution of IIs using the case of two wireless communication platforms Universal Mobile Telephone System (UMTS) and Wireless Local Area Network (WLAN) in Norway. They concluded that the intra- and interlinkages of technologies, politics, interests, and user preferences within each II strongly influence the trajectory of the co-evolution. In a similar vein, based on the work of Benbya and McKelvey (2006), Shaw (2009) develops the co-evolutionary framework for managing the complexity of hospital management information systems development in resource-constrained settings. Yet another example is the literature on platforms, discussing the distribution and redistribution of control and innovative capacity between different actors and the technologies they control. For example, Tiwana, Konsynski et al. (2010) argue that the evolutionary dynamics of IIs is significantly influenced by the “coevolution of endogenous choices by platform owners and the dynamics of an ecosystem’s exogenous environment” (ibid, p.687). Further, several scholars including Nielsen and Aanestad (2006) and Hanseth, Ciborra et al. (2001) cleverly use the concept of devolution to describe a situation in which IIs might better evolve if centralized control is balanced with autonomy. The reduction of strict control on the II growth would permit “the distribution of resources, risks and abilities and willingness to innovate” (Nielsen and Aanestad 2006, p.185).</w:t>
       </w:r>
     </w:p>
     <w:p>
@@ -118,42 +118,42 @@
     </w:p>
     <w:p>
       <w:r>
-        <w:t>Health information systems in developing countries, as in our case study, are notoriously incomplete, unreliable, obsolete and of poor quality (, , , , , , ). Although there has been substantial investment from local governments and international donors, the situation does not seem to be improved but sometime get worse due to the lack of effective coordination and technical competency as well as poor and perhaps corrupt governance. In many cases, poor coordination results in wasteful overlap and duplication of investment in software systems because donors and government agencies support the development of disparate systems that provide exactly the same functionalities for the same setting. In practice, they make these systems as direct competitors.</w:t>
+        <w:t>Health information systems in developing countries, as in our case study, are notoriously incomplete, unreliable, obsolete and of poor quality (Heeks, Mundy et al. 1999, Braa and Hedberg 2002, Braa, Monteiro et al. 2004, Haux 2006, Heeks 2006, Braa, Hanseth et al. 2007, Garde, Hullin et al. 2007). Although there has been substantial investment from local governments and international donors, the situation does not seem to be improved but sometime get worse due to the lack of effective coordination and technical competency as well as poor and perhaps corrupt governance. In many cases, poor coordination results in wasteful overlap and duplication of investment in software systems because donors and government agencies support the development of disparate systems that provide exactly the same functionalities for the same setting. In practice, they make these systems as direct competitors.</w:t>
       </w:r>
     </w:p>
     <w:p>
       <w:r>
-        <w:t>raise another problem in public health systems which they call the “all or nothing dilemma”. There is a common need to scale an ICT innovation to full coverage, i.e. all districts in a province or all provinces in a country, to make it useful to health managers. But typically, different systems are implemented in an uncoordinated and fragmented fashion and there is no single system that meets the full coverage criterion. These systems are at risk of being substituted by new systems that will cover a larger area. At the same time, developing countries are commonly too poor to afford the substitution of all directly competing systems.</w:t>
+        <w:t>Braa, Monteiro et al. (2004) raise another problem in public health systems which they call the “all or nothing dilemma”. There is a common need to scale an ICT innovation to full coverage, i.e. all districts in a province or all provinces in a country, to make it useful to health managers. But typically, different systems are implemented in an uncoordinated and fragmented fashion and there is no single system that meets the full coverage criterion. These systems are at risk of being substituted by new systems that will cover a larger area. At the same time, developing countries are commonly too poor to afford the substitution of all directly competing systems.</w:t>
       </w:r>
     </w:p>
     <w:p>
       <w:r>
-        <w:t>While the II literature pictures the development and evolution of infrastructure as emergent and out of limited central control, there is still room for intervention. Based on his work on the history of the electrical system in the US, conceptualised as a large scale and socio-technical system, Hughes coined the term “system builder” (, ) . Hughes showed how this electrical system was not only technical, but also was related to and based on various institutions, manufacturers and investors. Such systems cannot satisfactorily be treated in isolation from organisational, political and economic matters, but must be integrated with their context to work and to grow. To facilitate this is the key role of the “system builders” – the creators of large-scale and socio-technical systems. “System builders” preside over technological projects from the concept and preliminary design stages through research, development and deployment. In order to do so, they need to cross disciplinary and functional boundaries and become involved in funding and political stage-setting. The core competency of the “system builders” thus lies in their ability to integrate heterogeneous physical, human and organisational components into a working and goal-oriented system: “… to force unity from diversity, centralization in the face of pluralism, and coherence from chaos.” (). According to Hughes, “system builders” should have a holistic focus and see the entire system, rather than only its components. Through control and management, and with attention to the interconnection between the system’s different components, “system builders” believe that the system will not evolve and grow without someone viewing it as a coherent system. Inspired by the concept of “system builders”, we conceptualize the hybrid vigor strategy to capture and understand situations in which new systems are introduced and live side-by-side by the existing and what is needed to make them do so.</w:t>
+        <w:t>While the II literature pictures the development and evolution of infrastructure as emergent and out of limited central control, there is still room for intervention. Based on his work on the history of the electrical system in the US, conceptualised as a large scale and socio-technical system, Hughes coined the term “system builder” (Hughes 1979, Hughes 1987) . Hughes showed how this electrical system was not only technical, but also was related to and based on various institutions, manufacturers and investors. Such systems cannot satisfactorily be treated in isolation from organisational, political and economic matters, but must be integrated with their context to work and to grow. To facilitate this is the key role of the “system builders” – the creators of large-scale and socio-technical systems. “System builders” preside over technological projects from the concept and preliminary design stages through research, development and deployment. In order to do so, they need to cross disciplinary and functional boundaries and become involved in funding and political stage-setting. The core competency of the “system builders” thus lies in their ability to integrate heterogeneous physical, human and organisational components into a working and goal-oriented system: “… to force unity from diversity, centralization in the face of pluralism, and coherence from chaos.” (Hughes 1987). According to Hughes, “system builders” should have a holistic focus and see the entire system, rather than only its components. Through control and management, and with attention to the interconnection between the system’s different components, “system builders” believe that the system will not evolve and grow without someone viewing it as a coherent system. Inspired by the concept of “system builders”, we conceptualize the hybrid vigor strategy to capture and understand situations in which new systems are introduced and live side-by-side by the existing and what is needed to make them do so.</w:t>
       </w:r>
     </w:p>
     <w:p>
       <w:r>
-        <w:t>As we have discussed earlier, clearly there is a gap in II literature which deals with directly compete software components. So far, II researchers have rarely provided discourses on the issues of co-existence of direct compete software components and solutions to address that challenge. One exception includes the case of asymmetric integration reported by . In their study,  criticize that integration is not merely technical issues but involves political and institutional interests of different stakeholders. Even though the integration of different software components could contributes to the evolution of IIs, it is hard for more powerful actors to easily accept new components. That raises the issue of asymmetric integration, i.e. unbalanced power distribution. The solution is the smaller actor must configure their systems to match with the more dominant ones. However,  do not highlight the issue of the direct competing software components which offer overlapping functionalities. In such cases, a system can be easily substituted by other systems backed by more powerful stakeholders such as governmental agencies, international donors etc.</w:t>
+        <w:t>As we have discussed earlier, clearly there is a gap in II literature which deals with directly compete software components. So far, II researchers have rarely provided discourses on the issues of co-existence of direct compete software components and solutions to address that challenge. One exception includes the case of asymmetric integration reported by Sahay, Monteiro et al. (2009). In their study, Sahay, Monteiro et al. (2009) criticize that integration is not merely technical issues but involves political and institutional interests of different stakeholders. Even though the integration of different software components could contributes to the evolution of IIs, it is hard for more powerful actors to easily accept new components. That raises the issue of asymmetric integration, i.e. unbalanced power distribution. The solution is the smaller actor must configure their systems to match with the more dominant ones. However, Sahay, Monteiro et al. (2009) do not highlight the issue of the direct competing software components which offer overlapping functionalities. In such cases, a system can be easily substituted by other systems backed by more powerful stakeholders such as governmental agencies, international donors etc.</w:t>
       </w:r>
     </w:p>
     <w:p>
       <w:r>
-        <w:t>We borrow the term hybrid vigor from biology where it is used to describe the improved or increased function of any biological quality in a hybrid offspring (). Hybrid vigor occurs through cross-breeding of plants or animals from the same species (although in different breeds) or from the same genus.</w:t>
+        <w:t>We borrow the term hybrid vigor from biology where it is used to describe the improved or increased function of any biological quality in a hybrid offspring (Shull 1948). Hybrid vigor occurs through cross-breeding of plants or animals from the same species (although in different breeds) or from the same genus.</w:t>
       </w:r>
     </w:p>
     <w:p>
       <w:r>
-        <w:t>We decided to use a biology term (hybrid vigor) in the context of II development for several reasons. First, the development of II has many characteristics similar to the growth and evolution of biology ecosystems (). The II development is incremental as it happens in baby steps, complex as it involves many components and depends on internal and external factors, evolutionary as it is gradually upgraded in terms of functionalities and complexities () . Second, II researchers have been extensively using terms borrowed from biology to describe the development of IIs. For example,  uses the term evolution, i.e. evolution of IIs, to define the development of IIs as a natural and biological process in which the II development is similar to the growth of biological entities. They also compare this process with potatoes’ growth.  adopts the term cultivation which is an agricultural process in which seeds or trees are planted to propose a strategy of building IIs.  uses the term grafting, a biological technique that helps transplant parts of one tree to another to refer to the process of adoption, transfer, and implementation of technology invented in one place to the others, usually from North to South.</w:t>
+        <w:t>We decided to use a biology term (hybrid vigor) in the context of II development for several reasons. First, the development of II has many characteristics similar to the growth and evolution of biology ecosystems (Manikas and Hansen 2013). The II development is incremental as it happens in baby steps, complex as it involves many components and depends on internal and external factors, evolutionary as it is gradually upgraded in terms of functionalities and complexities (Henningsson and Hanseth 2011) . Second, II researchers have been extensively using terms borrowed from biology to describe the development of IIs. For example, Hanseth and Monteiro (1998) uses the term evolution, i.e. evolution of IIs, to define the development of IIs as a natural and biological process in which the II development is similar to the growth of biological entities. They also compare this process with potatoes’ growth. Hanseth (2010) adopts the term cultivation which is an agricultural process in which seeds or trees are planted to propose a strategy of building IIs. Sanner, Manda et al. (2014) uses the term grafting, a biological technique that helps transplant parts of one tree to another to refer to the process of adoption, transfer, and implementation of technology invented in one place to the others, usually from North to South.</w:t>
       </w:r>
     </w:p>
     <w:p>
       <w:r>
-        <w:t>All in all, there is some limitations on the use of these biological concepts given the dynamic nature of II development. The concept of evolution is relatively generic and descriptive, i.e. it is mainly about how the II grows but not about how to design II to enable its healthy growth. The concept of cultivation has been criticized for its lack of precision in capturing specific goal-oriented organizational interventions (). Therefore, we still need additional concepts in other to unpack the complexities of II development. As such, we propose the use of hybrid vigor to further understand the II development process better. Hybrid vigor is a strategy used under circumstances in which direct competition between software components exists, and where certain actors enable the combination of components that offer almost identical functionalities. Hybrid vigor is the strategy of actors understanding the potential of and pursuing the opportunities which the cross-breed of rival software components can yield the evolutionary information infrastructure.</w:t>
+        <w:t>All in all, there is some limitations on the use of these biological concepts given the dynamic nature of II development. The concept of evolution is relatively generic and descriptive, i.e. it is mainly about how the II grows but not about how to design II to enable its healthy growth. The concept of cultivation has been criticized for its lack of precision in capturing specific goal-oriented organizational interventions (Sanner, Manda et al. 2014). Therefore, we still need additional concepts in other to unpack the complexities of II development. As such, we propose the use of hybrid vigor to further understand the II development process better. Hybrid vigor is a strategy used under circumstances in which direct competition between software components exists, and where certain actors enable the combination of components that offer almost identical functionalities. Hybrid vigor is the strategy of actors understanding the potential of and pursuing the opportunities which the cross-breed of rival software components can yield the evolutionary information infrastructure.</w:t>
       </w:r>
     </w:p>
     <w:p>
       <w:r>
-        <w:t>In situations of direct competition, existing components and actors are in risk of being sidelined and replaced. In some instances, there will be only one “winning” component, which is best adapted to the environment, while all other fade away. The hybrid vigor strategy is based on the assumption that such a situation will be suboptimal. In particular, IIs will evolve more dynamically and support innovation and flexibility to a much larger extent if competing components can find a way to co-exist and collaborate instead of mutually excluding each other. In such a case, the strengths and weaknesses of each component will be combined and complemented which in turn foster the flexibility and the potential for expansion. In regard to functional architecting, the three strategies developed by  do not sufficiently capture the dynamics in which key system builders, both governmental and non-governmental agencies, regulations and politics are shaping this context. Our contribution is the conceptualization of hybrid vigor as the fourth strategy to deal with functional architecting in such contexts. Based on our case study of the building of several communicable diseases reporting system in Vietnam, we further unpack the hybrid vigor strategy by identifying and articulating its various dimensions.</w:t>
+        <w:t>In situations of direct competition, existing components and actors are in risk of being sidelined and replaced. In some instances, there will be only one “winning” component, which is best adapted to the environment, while all other fade away. The hybrid vigor strategy is based on the assumption that such a situation will be suboptimal. In particular, IIs will evolve more dynamically and support innovation and flexibility to a much larger extent if competing components can find a way to co-exist and collaborate instead of mutually excluding each other. In such a case, the strengths and weaknesses of each component will be combined and complemented which in turn foster the flexibility and the potential for expansion. In regard to functional architecting, the three strategies developed by Nielsen and Sæbø (2015) do not sufficiently capture the dynamics in which key system builders, both governmental and non-governmental agencies, regulations and politics are shaping this context. Our contribution is the conceptualization of hybrid vigor as the fourth strategy to deal with functional architecting in such contexts. Based on our case study of the building of several communicable diseases reporting system in Vietnam, we further unpack the hybrid vigor strategy by identifying and articulating its various dimensions.</w:t>
       </w:r>
     </w:p>
     <w:p>
@@ -166,22 +166,22 @@
     </w:p>
     <w:p>
       <w:r>
-        <w:t>This research is based on multiple-case studies (). First, we followed the design and deployment of the Vietnamese epidemic notification system (ENS) by the Administration of Medical Services (VAMS) in response to a fatal measles outbreak in Vietnam at early 2014. It killed hundreds of children. Two of the authors of this paper were active participants in this effort on both managerial and technical levels. Second, we examined three other initiatives pursued in parallel with VAMS by three other actors and with more or less the same goal: to support data collection, reporting, and monitoring of communicable diseases in Vietnam. These three cases include the electronic communicable disease system (eCDS) backed by the General Department of Preventive Medicine (GDPM), the new version of eCDS developed by a state-owned telecom company (VCom), and the communicable disease dashboard system supported by an international NGOs (referred to as iNGOs). Apart from separately studying these four cases, we have also focused on their intersections and the collaboration between the different actors coordinated by the iNGOs in leveraging opportunities that a joint effort could generate.</w:t>
+        <w:t>This research is based on multiple-case studies (Stake 2013). First, we followed the design and deployment of the Vietnamese epidemic notification system (ENS) by the Administration of Medical Services (VAMS) in response to a fatal measles outbreak in Vietnam at early 2014. It killed hundreds of children. Two of the authors of this paper were active participants in this effort on both managerial and technical levels. Second, we examined three other initiatives pursued in parallel with VAMS by three other actors and with more or less the same goal: to support data collection, reporting, and monitoring of communicable diseases in Vietnam. These three cases include the electronic communicable disease system (eCDS) backed by the General Department of Preventive Medicine (GDPM), the new version of eCDS developed by a state-owned telecom company (VCom), and the communicable disease dashboard system supported by an international NGOs (referred to as iNGOs). Apart from separately studying these four cases, we have also focused on their intersections and the collaboration between the different actors coordinated by the iNGOs in leveraging opportunities that a joint effort could generate.</w:t>
       </w:r>
     </w:p>
     <w:p>
       <w:r>
-        <w:t>Collecting data of the first case was done in parallel with the process of development and implementation of ENS in which the two first authors directly participated. The other three cases were conducted between late 2015 and early 2016initated by the two first authors being invited to take part in the joint effort led by iNGOs in integrating the existing communicable diseases reporting systems. In this particular case, our research can be seen as an action research with a mix between software prototyping and problem solving for organizational change (). We also take into considerations the recommendations on maintaining ethics when practicing action research ().</w:t>
+        <w:t>Collecting data of the first case was done in parallel with the process of development and implementation of ENS in which the two first authors directly participated. The other three cases were conducted between late 2015 and early 2016initated by the two first authors being invited to take part in the joint effort led by iNGOs in integrating the existing communicable diseases reporting systems. In this particular case, our research can be seen as an action research with a mix between software prototyping and problem solving for organizational change (Davison, Martinsons et al. 2021). We also take into considerations the recommendations on maintaining ethics when practicing action research (Davison, Martinsons et al. 2022).</w:t>
       </w:r>
     </w:p>
     <w:p>
       <w:r>
-        <w:t>Using the case study approach, case selection is significant (). While partially being opportunistic and based on our access to the field, our selection of cases to include in this paper was primarily based on our aim of understanding the battleground unfolding related to disease surveillance systems in Vietnam. The strengths of these cases combined is partly access and partly richness. On the one hand, our long-term involvement and access in the health care sector in Vietnam in general and the domain of communicable disease monitoring in particular, was crucial for a rich and longitudinal study which is useful to observe the evolutional trajectory of IIs. Second, extreme case selection method which “selects a case because of its extreme value on the independent (X) or dependent (Y) variable of interest” () was also the case, supporting our aim of theorizing hybrid vigor:  “extremes or ideal types typically define theoretical concepts” (). We do believe that cases which simultaneously involved four separate attempts to build systems with similar functionality are rare.</w:t>
+        <w:t>Using the case study approach, case selection is significant (Merriam 1998). While partially being opportunistic and based on our access to the field, our selection of cases to include in this paper was primarily based on our aim of understanding the battleground unfolding related to disease surveillance systems in Vietnam. The strengths of these cases combined is partly access and partly richness. On the one hand, our long-term involvement and access in the health care sector in Vietnam in general and the domain of communicable disease monitoring in particular, was crucial for a rich and longitudinal study which is useful to observe the evolutional trajectory of IIs. Second, extreme case selection method which “selects a case because of its extreme value on the independent (X) or dependent (Y) variable of interest” (Seawright and Gerring 2008, p.301) was also the case, supporting our aim of theorizing hybrid vigor:  “extremes or ideal types typically define theoretical concepts” (Henfridsson and Bygstad 2013, p.914). We do believe that cases which simultaneously involved four separate attempts to build systems with similar functionality are rare.</w:t>
       </w:r>
     </w:p>
     <w:p>
       <w:r>
-        <w:t>In gathering data for the study, we followed  who emphasize the need for using multiple sources of data to increase the reliability of the research. In addition, careful planning before collection and meticulous record keeping during and after collection were actively applied to utilize time spent on sites and avoid loss of precious data. Our methods of data collection included participative observation, interviews, focus groups, and archival records. First, participative observation was applied when we were engaged in collaborative efforts coordinated by the iNGOs. Our exposure to events such as meetings gave us chances of "absorbing and noting details, actions, or subtleties of the field environment” (). In total, we attended four different meetings organized by the iNGOs out of which one lasted for a whole day. In these meetings, demonstrations of different systems were done, giving us insights into the architectural and functional design of them. This was critical for us to understand the issue of direct functional. Also, the participative observation method was used extensively in the case in which the first and second authors of this paper were involved to develop and implement. This involvement lent us a great chance to clearly observe the political and technical negotiating processes. Being involved too closely with the case we study can cause threat of biases which we are fully aware and deliberately try to avoid.  We adopted data triangulation techniques and purposely sought neutral and alternative explanations for the same phenomena. The third author had a particular role in asking the critical questions needed.</w:t>
+        <w:t>In gathering data for the study, we followed Benbasat, Goldstein et al. (1987) who emphasize the need for using multiple sources of data to increase the reliability of the research. In addition, careful planning before collection and meticulous record keeping during and after collection were actively applied to utilize time spent on sites and avoid loss of precious data. Our methods of data collection included participative observation, interviews, focus groups, and archival records. First, participative observation was applied when we were engaged in collaborative efforts coordinated by the iNGOs. Our exposure to events such as meetings gave us chances of "absorbing and noting details, actions, or subtleties of the field environment” (Benbasat, Goldstein et al. 1987, p.374). In total, we attended four different meetings organized by the iNGOs out of which one lasted for a whole day. In these meetings, demonstrations of different systems were done, giving us insights into the architectural and functional design of them. This was critical for us to understand the issue of direct functional. Also, the participative observation method was used extensively in the case in which the first and second authors of this paper were involved to develop and implement. This involvement lent us a great chance to clearly observe the political and technical negotiating processes. Being involved too closely with the case we study can cause threat of biases which we are fully aware and deliberately try to avoid.  We adopted data triangulation techniques and purposely sought neutral and alternative explanations for the same phenomena. The third author had a particular role in asking the critical questions needed.</w:t>
       </w:r>
     </w:p>
     <w:p>
@@ -920,16 +920,16 @@
       </w:r>
     </w:p>
     <w:p>
+      <w:pPr>
+        <w:pStyle w:val="Heading3"/>
+      </w:pPr>
       <w:r>
-        <w:t>The overlap and duplication of investment in health information systems in developing countries is widespread and commonly attributed to the poor coordination of international donors and local governments (). The data from our cases are contesting this widespread perception. The motivation and interplay of stakeholders’ interests have shaped the birth and development trajectories of four seemly overlapping efforts in building separate systems for infectious disease reporting. Together they make up a ecosystem delivering what is needed for disease surveillance in Vietnam.</w:t>
+        <w:t>Overlap and duplication</w:t>
       </w:r>
     </w:p>
     <w:p>
-      <w:pPr>
-        <w:pStyle w:val="Heading1"/>
-      </w:pPr>
       <w:r>
-        <w:t>Overlap and duplication</w:t>
+        <w:t>The overlap and duplication of investment in health information systems in developing countries is widespread and commonly attributed to the poor coordination of international donors and local governments (Sahay, Monteiro et al. 2009). The data from our cases are contesting this widespread perception. The motivation and interplay of stakeholders’ interests have shaped the birth and development trajectories of four seemly overlapping efforts in building separate systems for infectious disease reporting. Together they make up a ecosystem delivering what is needed for disease surveillance in Vietnam.</w:t>
       </w:r>
     </w:p>
     <w:p>
@@ -1003,7 +1003,7 @@
     </w:p>
     <w:p>
       <w:r>
-        <w:t>Certainly, the balance of mutual interests as analyzed in our case would not last forever. It is a result of a complex and ongoing process involving a myriad of negotiations and interessement and among stakeholders (). Thus, what is presented in Figure 5 is merely a snapshot of an ever-evolving network. Future actions and new actors will trigger changes that lead to the formation of newer version of the same network or completely new networks.</w:t>
+        <w:t>Certainly, the balance of mutual interests as analyzed in our case would not last forever. It is a result of a complex and ongoing process involving a myriad of negotiations and interessement and among stakeholders (Callon 1984). Thus, what is presented in Figure 5 is merely a snapshot of an ever-evolving network. Future actions and new actors will trigger changes that lead to the formation of newer version of the same network or completely new networks.</w:t>
       </w:r>
     </w:p>
     <w:p>
@@ -1077,27 +1077,27 @@
     </w:p>
     <w:p>
       <w:r>
-        <w:t>The interplay between different software components is also in the topic of the software ecosystem literature. Missing a shared definition () the common approach is to view software ecosystems as a complex environment in which multiple software components exist and interact with a software platform (the host). Both the platform and the components on top of it are interwoven in a web of symbiotic relationships. The components depend on the platform to function and become useful while the platform needs components to offer value to the users and grow. The platform plays a critical role to the existence of its components while other components easily can be replaced and substituted. In a systematic literature review,  have identified three innate attributes of a software ecosystem, one of which is pointing to the existence of a central and common software, referring to the software platform that all other modules or components are based upon to function. From our long-term engagement with Health Information Systems in developing countries, we have observed many cases in which the interplay of multiple software systems takes place in a considerably different way.  In our case, there is not one central or common software element.</w:t>
+        <w:t>The interplay between different software components is also in the topic of the software ecosystem literature. Missing a shared definition (Manikas and Hansen 2013) the common approach is to view software ecosystems as a complex environment in which multiple software components exist and interact with a software platform (the host). Both the platform and the components on top of it are interwoven in a web of symbiotic relationships. The components depend on the platform to function and become useful while the platform needs components to offer value to the users and grow. The platform plays a critical role to the existence of its components while other components easily can be replaced and substituted. In a systematic literature review, Manikas and Hansen (2013) have identified three innate attributes of a software ecosystem, one of which is pointing to the existence of a central and common software, referring to the software platform that all other modules or components are based upon to function. From our long-term engagement with Health Information Systems in developing countries, we have observed many cases in which the interplay of multiple software systems takes place in a considerably different way.  In our case, there is not one central or common software element.</w:t>
       </w:r>
     </w:p>
     <w:p>
       <w:r>
-        <w:t>In this paper, we deal with software ecosystems in which similar or peer systems compete to meet functional needs. These systems offer to a large extent identical and overlapping functionality. As in any ecosystem, to survive, each system must align and constantly realign to coexist with others. In this process, each system reconfigures itself either by reducing or expanding its functionality. A central driving force behind the evolution of the software ecosystem is in our case the legal control of governmental agencies. These agencies have in many ways the same central role as platforms in other ecosystems. We have seen that changes can be triggered by different factors such as a change in the existing environment (new policy or new requirements) or by new actors joining the ecosystem. Such changes in policy, requirement and composition of actors trigger intricate negotiating processes, and will typically change the ecosystem in the favor of some actors and at the cost of others.  have identified three general strategies which actors can employ to (re-)configure their functional roles in such a game, namely connecting, charting, and encroaching. Connecting refers to a situation in which different systems offering different functionality are integrated in a complementary fashion. Charting refers to a strategy where a system extends to serve unmet functional needs and freely operates with no competition. This is different from an encroaching strategy where a system is challenging other systems by introducing competing functionality with the aim to overtake their functional roles.</w:t>
+        <w:t>In this paper, we deal with software ecosystems in which similar or peer systems compete to meet functional needs. These systems offer to a large extent identical and overlapping functionality. As in any ecosystem, to survive, each system must align and constantly realign to coexist with others. In this process, each system reconfigures itself either by reducing or expanding its functionality. A central driving force behind the evolution of the software ecosystem is in our case the legal control of governmental agencies. These agencies have in many ways the same central role as platforms in other ecosystems. We have seen that changes can be triggered by different factors such as a change in the existing environment (new policy or new requirements) or by new actors joining the ecosystem. Such changes in policy, requirement and composition of actors trigger intricate negotiating processes, and will typically change the ecosystem in the favor of some actors and at the cost of others. Nielsen and Sæbø (2015) have identified three general strategies which actors can employ to (re-)configure their functional roles in such a game, namely connecting, charting, and encroaching. Connecting refers to a situation in which different systems offering different functionality are integrated in a complementary fashion. Charting refers to a strategy where a system extends to serve unmet functional needs and freely operates with no competition. This is different from an encroaching strategy where a system is challenging other systems by introducing competing functionality with the aim to overtake their functional roles.</w:t>
       </w:r>
     </w:p>
     <w:p>
       <w:r>
-        <w:t>The three strategies discussed by  are relevant to understand the strategic moves of different actors and the evolutional trajectory of the ecosystem. But they are not sufficient to capture the dynamics of our case in terms of; 1) the politics involved in the negotiation between the functional roles of the different systems; 2) the power and the central role of governmental agencies in shaping functional roles; and 3) the configuration of the resulting ecosystem.</w:t>
+        <w:t>The three strategies discussed by Nielsen and Sæbø (2015) are relevant to understand the strategic moves of different actors and the evolutional trajectory of the ecosystem. But they are not sufficient to capture the dynamics of our case in terms of; 1) the politics involved in the negotiation between the functional roles of the different systems; 2) the power and the central role of governmental agencies in shaping functional roles; and 3) the configuration of the resulting ecosystem.</w:t>
       </w:r>
     </w:p>
     <w:p>
       <w:r>
-        <w:t>We can see clearly that the three concepts connecting, charting, and encroaching by  do not really offer a full analytical power in understanding our case. Even the concept of asymmetric integration by  does not give a good hint to follow the dynamics of overlapping and substitutions between direct competing systems as both of the systems discussed in their study offer relatively separate functionalities, i.e. collect aggregation data and detailed name-based data. We thus argue that the use of new concept hybrid vigor is necessary in analyzing the emerging empirical data.</w:t>
+        <w:t>We can see clearly that the three concepts connecting, charting, and encroaching by Nielsen and Sæbø (2016) do not really offer a full analytical power in understanding our case. Even the concept of asymmetric integration by Sahay, Monteiro et al. (2009) does not give a good hint to follow the dynamics of overlapping and substitutions between direct competing systems as both of the systems discussed in their study offer relatively separate functionalities, i.e. collect aggregation data and detailed name-based data. We thus argue that the use of new concept hybrid vigor is necessary in analyzing the emerging empirical data.</w:t>
       </w:r>
     </w:p>
     <w:p>
       <w:r>
-        <w:t>Borrowing from biology and genetics, we deliberate on what we see as a fourth strategy for the reconfiguration of software in a wider ecosystem, namely hybrid vigor. Hybrid vigor is in biology the superior qualities emerging from the crossbreed of different plants or animals. As an analogy, hybrid vigor is in case of software ecosystems the emerging superior functional attributes of an ecosystem over single systems. Where the connecting strategy discussed by Nielsen and Sæbø (2015) reflects an approach towards data sharing and complementary functionality, our concept of hybrid vigor focuses on a strategy towards strengthening the functional attributes of the ecosystem as a whole. We base this concept on an underlying assumption that the existence of multiple software components is a strength and a source for innovation ().</w:t>
+        <w:t>Borrowing from biology and genetics, we deliberate on what we see as a fourth strategy for the reconfiguration of software in a wider ecosystem, namely hybrid vigor. Hybrid vigor is in biology the superior qualities emerging from the crossbreed of different plants or animals. As an analogy, hybrid vigor is in case of software ecosystems the emerging superior functional attributes of an ecosystem over single systems. Where the connecting strategy discussed by Nielsen and Sæbø (2015) reflects an approach towards data sharing and complementary functionality, our concept of hybrid vigor focuses on a strategy towards strengthening the functional attributes of the ecosystem as a whole. We base this concept on an underlying assumption that the existence of multiple software components is a strength and a source for innovation (Sahay, Monteiro et al. 2009).</w:t>
       </w:r>
     </w:p>
     <w:p>
@@ -1356,7 +1356,7 @@
     </w:p>
     <w:p>
       <w:r>
-        <w:t>In biology, hybrid vigor is seen as improved or increased function of any biological quality in a hybrid offspring. Biological quality can include any of the following: stature, biomass, and fertility etc. In the context of IIs, what can be counted as II quality of a hybrid II? We could borrow a list of key quality of a software system that are often used in software engineering disciplines and II literature. We then discuss them using on our empirical data. The six quality includes functionality, UX and UI, scalability, resilience, evolution (), and innovation ().</w:t>
+        <w:t>In biology, hybrid vigor is seen as improved or increased function of any biological quality in a hybrid offspring. Biological quality can include any of the following: stature, biomass, and fertility etc. In the context of IIs, what can be counted as II quality of a hybrid II? We could borrow a list of key quality of a software system that are often used in software engineering disciplines and II literature. We then discuss them using on our empirical data. The six quality includes functionality, UX and UI, scalability, resilience, evolution (Sahay, Monteiro et al. 2009), and innovation (Grisot, Hanseth et al. 2014).</w:t>
       </w:r>
     </w:p>
     <w:p>
@@ -1395,7 +1395,7 @@
     </w:p>
     <w:p>
       <w:r>
-        <w:t>argues that in IIs scalability should not be seen as merely technical problem but should involve other aspects such as institutional, political, human resources etc. From that perspective we can see that the resulting II in our case exhibits some better traits for scalability. In Vietnam health care system, there are 2 relatively separate streams: public health centers and hospitals. While the eCDS (both old and new) has their strength in supporting public health centers, they struggle to work with hospitals. The status quo in hospitals in Vietnam is that nearly all of them are using some level of electronic patient records. Introducing eCDS into hospitals would create extra burden for hospital staff and generate fragmentation problems. By combining the two software components (eCDS, ENS), we could gain a resulting II that is already scaled to both public health centers and hospitals which yields a full coverage of data collection ().</w:t>
+        <w:t>Sahay and Walsham (2006) argues that in IIs scalability should not be seen as merely technical problem but should involve other aspects such as institutional, political, human resources etc. From that perspective we can see that the resulting II in our case exhibits some better traits for scalability. In Vietnam health care system, there are 2 relatively separate streams: public health centers and hospitals. While the eCDS (both old and new) has their strength in supporting public health centers, they struggle to work with hospitals. The status quo in hospitals in Vietnam is that nearly all of them are using some level of electronic patient records. Introducing eCDS into hospitals would create extra burden for hospital staff and generate fragmentation problems. By combining the two software components (eCDS, ENS), we could gain a resulting II that is already scaled to both public health centers and hospitals which yields a full coverage of data collection (Braa, Monteiro et al. 2004).</w:t>
       </w:r>
     </w:p>
     <w:p>
@@ -1421,7 +1421,7 @@
     </w:p>
     <w:p>
       <w:r>
-        <w:t>For a long time, II researchers constantly seek for strategies and mechanisms to boost innovation and enable evolution of IIs (, ). Our empirical data show that crossbreeding software components open up many opportunities for innovation. For example, using the ENS software to collect data directly from hospitals is a fine measure to ensure data quality and data coverage. Hospitals also the place that have advanced resources that could diagnose and confirm a positive case. Putting data collecting software tool into hospital is really a novelty approach in increasing data quality. The other example involves the use of intelligence tool for data analytics with software component that could bring in the capabilities of identifying and predicting an epidemic (CDDW).</w:t>
+        <w:t>For a long time, II researchers constantly seek for strategies and mechanisms to boost innovation and enable evolution of IIs (Henfridsson and Bygstad 2013, Grisot, Hanseth et al. 2014). Our empirical data show that crossbreeding software components open up many opportunities for innovation. For example, using the ENS software to collect data directly from hospitals is a fine measure to ensure data quality and data coverage. Hospitals also the place that have advanced resources that could diagnose and confirm a positive case. Putting data collecting software tool into hospital is really a novelty approach in increasing data quality. The other example involves the use of intelligence tool for data analytics with software component that could bring in the capabilities of identifying and predicting an epidemic (CDDW).</w:t>
       </w:r>
     </w:p>
     <w:p>
@@ -1621,7 +1621,7 @@
     <w:p/>
     <w:p>
       <w:r>
-        <w:t>Hanseth, O. and E. Monteiro (1998). "Understanding information infrastructure." Unpublished book, . ifi. uio. no/~ oleha/Publications/bok. html.</w:t>
+        <w:t>Hanseth, O. and E. Monteiro (1998). "Understanding information infrastructure." Unpublished book, http://heim. ifi. uio. no/~ oleha/Publications/bok. html.</w:t>
       </w:r>
     </w:p>
     <w:p/>

</xml_diff>

<commit_message>
Add celery task for unified flow
</commit_message>
<xml_diff>
--- a/output_docx/The Battle Ground Of Information System Development in Developing Countries From Mutual Exclusion To Hybrid Vigor.docx
+++ b/output_docx/The Battle Ground Of Information System Development in Developing Countries From Mutual Exclusion To Hybrid Vigor.docx
@@ -35,17 +35,17 @@
     </w:p>
     <w:p>
       <w:r>
-        <w:t>Information Systems are no longer designed and implemented in isolation, but are integrated with and extending already existing large-scale and complex information systems. How this situation influences the process of building successful information systems as parts of a larger whole has been a topic attracting interests from many information systems practitioners and researchers. Key aspects that make this context and the nature of  the technology different from stand-alone information systems has been theorized as Information Infrastructure and their dynamics described by concepts of openness, shared, evolving, standardized, heterogeneous, and building on an installed base (, ). The term “installed base” is coined by  as the existing “set of ICT capabilities and their users, operations and design communities”, and it also encompasses existing institutional and organizational components (Lanzara 2014).</w:t>
+        <w:t>Information Systems are no longer designed and implemented in isolation, but are integrated with and extending already existing large-scale and complex information systems. How this situation influences the process of building successful information systems as parts of a larger whole has been a topic attracting interests from many information systems practitioners and researchers. Key aspects that make this context and the nature of  the technology different from stand-alone information systems has been theorized as Information Infrastructure and their dynamics described by concepts of openness, shared, evolving, standardized, heterogeneous, and building on an installed base (Hanseth and Monteiro 1998, Hanseth 2010). The term “installed base” is coined by Hanseth (2010) as the existing “set of ICT capabilities and their users, operations and design communities”, and it also encompasses existing institutional and organizational components (Lanzara 2014).</w:t>
       </w:r>
     </w:p>
     <w:p>
       <w:r>
-        <w:t>Because this context is substantially different, it also requires novel approaches to design and implementation (). A key challenge working with a component of a larger whole is that control is distributed among different actors. Cultivation by using different means to influence other actors and changes in small steps towards a certain goal is an important technique espoused by both industry and academia (). The tenet of this approach advocates designing and building a system from what already exists rather than from scratch. In other cases where there is no (or little) installed base to utilize, one can incrementally build systems through the strategy of bootstrapping, referring to a process of producing and providing incentives to mobilize the first users of a technology and using this set of users as an installed for further development ().</w:t>
+        <w:t>Because this context is substantially different, it also requires novel approaches to design and implementation (Henningsson and Hanseth 2011). A key challenge working with a component of a larger whole is that control is distributed among different actors. Cultivation by using different means to influence other actors and changes in small steps towards a certain goal is an important technique espoused by both industry and academia (Hanseth 2010). The tenet of this approach advocates designing and building a system from what already exists rather than from scratch. In other cases where there is no (or little) installed base to utilize, one can incrementally build systems through the strategy of bootstrapping, referring to a process of producing and providing incentives to mobilize the first users of a technology and using this set of users as an installed for further development (Hanseth and Aanestad 2003).</w:t>
       </w:r>
     </w:p>
     <w:p>
       <w:r>
-        <w:t>Recently, approaches to the II design have been augmented by several researchers in a variety of ways. Sanner et al. (2014) propose grafting as a strategy to embed a component in the network of components by making sure this component can adapt well to the existing installed base through various social-technical adjustments. To that end, the choices of the right place and the right time are crucial for the success of the grafting. Other researchers have recognized the role of architecture in shaping II development trajectories, arguing that a resilient and open architecture is critical for II successful evolution (). Others have called for partial or complete devolution of control over IIs to maximize the innovation and creativity to enable success and sustainability of IIs (, , , , , , , ) .</w:t>
+        <w:t>Recently, approaches to the II design have been augmented by several researchers in a variety of ways. Sanner et al. (2014) propose grafting as a strategy to embed a component in the network of components by making sure this component can adapt well to the existing installed base through various social-technical adjustments. To that end, the choices of the right place and the right time are crucial for the success of the grafting. Other researchers have recognized the role of architecture in shaping II development trajectories, arguing that a resilient and open architecture is critical for II successful evolution (Grisot, Hanseth et al. 2014). Others have called for partial or complete devolution of control over IIs to maximize the innovation and creativity to enable success and sustainability of IIs (Ciborra 2000, Hanseth and Braa 2000, West and Dedrick 2000, Hanseth, Ciborra et al. 2001, Nielsen and Aanestad 2006, Tilson, Sørensen et al. 2012, Gregory, Beck et al. 2013, Sanner, Manda et al. 2014) .</w:t>
       </w:r>
     </w:p>
     <w:p>
@@ -75,7 +75,7 @@
     </w:p>
     <w:p>
       <w:r>
-        <w:t>To answer this research question, we undertook a multiple-case study consisting of 4 individual cases, all of which involved negotiation, development, and implementation of information systems for communicable disease monitoring in Vietnam between 2010 and 2015. We were directly involved in one of these initiatives and participated in general discussions and collaboration with stakeholders in the other three. Through the analysis of these cases, we discovered hybrid vigor as a different strategy for functional architecting, apart from the three strategies described by () which are charting, encroaching, and connecting. We define hybrid vigor as a strategy that aims towards improving the totality of the functional attributes of an infrastructure. Our definition also includes three dimensions of hybrid vigor which we identify as follows: the politics of functional negotiation, the power of governmental agencies, and reconfiguration of the resulting infrastructure.</w:t>
+        <w:t>To answer this research question, we undertook a multiple-case study consisting of 4 individual cases, all of which involved negotiation, development, and implementation of information systems for communicable disease monitoring in Vietnam between 2010 and 2015. We were directly involved in one of these initiatives and participated in general discussions and collaboration with stakeholders in the other three. Through the analysis of these cases, we discovered hybrid vigor as a different strategy for functional architecting, apart from the three strategies described by (Nielsen and Sæbø 2015) which are charting, encroaching, and connecting. We define hybrid vigor as a strategy that aims towards improving the totality of the functional attributes of an infrastructure. Our definition also includes three dimensions of hybrid vigor which we identify as follows: the politics of functional negotiation, the power of governmental agencies, and reconfiguration of the resulting infrastructure.</w:t>
       </w:r>
     </w:p>
     <w:p>
@@ -93,22 +93,22 @@
     </w:p>
     <w:p>
       <w:r>
-        <w:t>Conceptualizations of large and complex information systems focus on complex networks or networks of systems that is comprised of heterogeneous components. Hanseth et al. characterizes them as a "shared, open, evolving, heterogeneous and evolving socio-technical systems” (). Appearing as a different genre of information systems, Information Infrastructures (II) cannot be built or constructed by conventional software engineering methods, methods developed for standalone and homogeneous systems (Somerville et al 2013).</w:t>
+        <w:t>Conceptualizations of large and complex information systems focus on complex networks or networks of systems that is comprised of heterogeneous components. Hanseth et al. characterizes them as a "shared, open, evolving, heterogeneous and evolving socio-technical systems” (Hanseth and Monteiro 1998). Appearing as a different genre of information systems, Information Infrastructures (II) cannot be built or constructed by conventional software engineering methods, methods developed for standalone and homogeneous systems (Somerville et al 2013).</w:t>
       </w:r>
     </w:p>
     <w:p>
       <w:r>
-        <w:t>A common argument in the II literature is that the complexity, uncontrollability, and the unintended consequences associated with IIs are the root causes for the failure of many large IT projects (). Development and implementation of  large scale and complex information systems demand new approaches which requires the perception of technology as more than individual tools (). There have been many efforts to respond to this demand. One of them is the design theory developed by , tackling dynamic complexity in the design for IIs by addressing two key challenges: bootstrap and adaptability. The theory delineates a list of design principles which guide designers on how to “generate attractors to propel users to adopt the IT capability so that its growth will reach a momentum” (ibid, p.8) and “guarantee that the II will grow adaptively and re-organize constantly with new connections between II components” (ibid, p.13).</w:t>
+        <w:t>A common argument in the II literature is that the complexity, uncontrollability, and the unintended consequences associated with IIs are the root causes for the failure of many large IT projects (Aanestad and Jensen 2011). Development and implementation of  large scale and complex information systems demand new approaches which requires the perception of technology as more than individual tools (Tilson, Lyytinen et al. 2010). There have been many efforts to respond to this demand. One of them is the design theory developed by Hanseth and Lyytinen (2010), tackling dynamic complexity in the design for IIs by addressing two key challenges: bootstrap and adaptability. The theory delineates a list of design principles which guide designers on how to “generate attractors to propel users to adopt the IT capability so that its growth will reach a momentum” (ibid, p.8) and “guarantee that the II will grow adaptively and re-organize constantly with new connections between II components” (ibid, p.13).</w:t>
       </w:r>
     </w:p>
     <w:p>
       <w:r>
-        <w:t>Another important aspect of large scale and complex information systems is the lack of centralized control and as a consequence the nature of how they change. Cultivation is used to describe the process of actualization of an II in a piecemeal and incremental manner and based on what already exists, the installed base. II slowly evolves, emphasizing that due to its complexities, an II is hardly built or designed quickly, as it is not practically possible to ignore the legacy of: “historical accumulation of socio-technical arrangements around it” ().</w:t>
+        <w:t>Another important aspect of large scale and complex information systems is the lack of centralized control and as a consequence the nature of how they change. Cultivation is used to describe the process of actualization of an II in a piecemeal and incremental manner and based on what already exists, the installed base. II slowly evolves, emphasizing that due to its complexities, an II is hardly built or designed quickly, as it is not practically possible to ignore the legacy of: “historical accumulation of socio-technical arrangements around it” (Sanner, Manda et al. 2014, p.221).</w:t>
       </w:r>
     </w:p>
     <w:p>
       <w:r>
-        <w:t>Accepting the complex nature of IIs has led researchers to study the different strategies pursued by different actors within these large scale and complex networks. For example,  recently introduced the concept of grafting to describe a strategy where “local organizational goal-oriented information system innovations become viable extensions of shared and evolving information infrastructure” (ibid, p.221). Identifying the right moment and position to graft the scion which, in this case, is a novel software component to the rootstock (the installed base of software systems) is critical for success. The grafting strategy also entails effectively managing the relationships with stakeholders who are in control of parts of the existing installed base and the deliberate choice of rootstock to ensure congeniality. Another example is the concept of co-evolution, bringing the focus to how different technologies developed by different actors may intersect from time to time.  introduced and applied the concept of co-evolution to analyze the parallel evolution of IIs using the case of two wireless communication platforms Universal Mobile Telephone System (UMTS) and Wireless Local Area Network (WLAN) in Norway. They concluded that the intra- and interlinkages of technologies, politics, interests, and user preferences within each II strongly influence the trajectory of the co-evolution. In a similar vein, based on the work of ,  develops the co-evolutionary framework for managing the complexity of hospital management information systems development in resource-constrained settings. Yet another example is the literature on platforms, discussing the distribution and redistribution of control and innovative capacity between different actors and the technologies they control. For example,  argue that the evolutionary dynamics of IIs is significantly influenced by the “coevolution of endogenous choices by platform owners and the dynamics of an ecosystem’s exogenous environment” (ibid, p.687). Further, several scholars including  and  cleverly use the concept of devolution to describe a situation in which IIs might better evolve if centralized control is balanced with autonomy. The reduction of strict control on the II growth would permit “the distribution of resources, risks and abilities and willingness to innovate” ().</w:t>
+        <w:t>Accepting the complex nature of IIs has led researchers to study the different strategies pursued by different actors within these large scale and complex networks. For example, Sanner, Manda et al. (2014) recently introduced the concept of grafting to describe a strategy where “local organizational goal-oriented information system innovations become viable extensions of shared and evolving information infrastructure” (ibid, p.221). Identifying the right moment and position to graft the scion which, in this case, is a novel software component to the rootstock (the installed base of software systems) is critical for success. The grafting strategy also entails effectively managing the relationships with stakeholders who are in control of parts of the existing installed base and the deliberate choice of rootstock to ensure congeniality. Another example is the concept of co-evolution, bringing the focus to how different technologies developed by different actors may intersect from time to time. Jansen and Nielsen (2005) introduced and applied the concept of co-evolution to analyze the parallel evolution of IIs using the case of two wireless communication platforms Universal Mobile Telephone System (UMTS) and Wireless Local Area Network (WLAN) in Norway. They concluded that the intra- and interlinkages of technologies, politics, interests, and user preferences within each II strongly influence the trajectory of the co-evolution. In a similar vein, based on the work of Benbya and McKelvey (2006), Shaw (2009) develops the co-evolutionary framework for managing the complexity of hospital management information systems development in resource-constrained settings. Yet another example is the literature on platforms, discussing the distribution and redistribution of control and innovative capacity between different actors and the technologies they control. For example, Tiwana, Konsynski et al. (2010) argue that the evolutionary dynamics of IIs is significantly influenced by the “coevolution of endogenous choices by platform owners and the dynamics of an ecosystem’s exogenous environment” (ibid, p.687). Further, several scholars including Nielsen and Aanestad (2006) and Hanseth, Ciborra et al. (2001) cleverly use the concept of devolution to describe a situation in which IIs might better evolve if centralized control is balanced with autonomy. The reduction of strict control on the II growth would permit “the distribution of resources, risks and abilities and willingness to innovate” (Nielsen and Aanestad 2006, p.185).</w:t>
       </w:r>
     </w:p>
     <w:p>
@@ -118,42 +118,42 @@
     </w:p>
     <w:p>
       <w:r>
-        <w:t>Health information systems in developing countries, as in our case study, are notoriously incomplete, unreliable, obsolete and of poor quality (, , , , , , ). Although there has been substantial investment from local governments and international donors, the situation does not seem to be improved but sometime get worse due to the lack of effective coordination and technical competency as well as poor and perhaps corrupt governance. In many cases, poor coordination results in wasteful overlap and duplication of investment in software systems because donors and government agencies support the development of disparate systems that provide exactly the same functionalities for the same setting. In practice, they make these systems as direct competitors.</w:t>
+        <w:t>Health information systems in developing countries, as in our case study, are notoriously incomplete, unreliable, obsolete and of poor quality (Heeks, Mundy et al. 1999, Braa and Hedberg 2002, Braa, Monteiro et al. 2004, Haux 2006, Heeks 2006, Braa, Hanseth et al. 2007, Garde, Hullin et al. 2007). Although there has been substantial investment from local governments and international donors, the situation does not seem to be improved but sometime get worse due to the lack of effective coordination and technical competency as well as poor and perhaps corrupt governance. In many cases, poor coordination results in wasteful overlap and duplication of investment in software systems because donors and government agencies support the development of disparate systems that provide exactly the same functionalities for the same setting. In practice, they make these systems as direct competitors.</w:t>
       </w:r>
     </w:p>
     <w:p>
       <w:r>
-        <w:t>raise another problem in public health systems which they call the “all or nothing dilemma”. There is a common need to scale an ICT innovation to full coverage, i.e. all districts in a province or all provinces in a country, to make it useful to health managers. But typically, different systems are implemented in an uncoordinated and fragmented fashion and there is no single system that meets the full coverage criterion. These systems are at risk of being substituted by new systems that will cover a larger area. At the same time, developing countries are commonly too poor to afford the substitution of all directly competing systems.</w:t>
+        <w:t>Braa, Monteiro et al. (2004) raise another problem in public health systems which they call the “all or nothing dilemma”. There is a common need to scale an ICT innovation to full coverage, i.e. all districts in a province or all provinces in a country, to make it useful to health managers. But typically, different systems are implemented in an uncoordinated and fragmented fashion and there is no single system that meets the full coverage criterion. These systems are at risk of being substituted by new systems that will cover a larger area. At the same time, developing countries are commonly too poor to afford the substitution of all directly competing systems.</w:t>
       </w:r>
     </w:p>
     <w:p>
       <w:r>
-        <w:t>While the II literature pictures the development and evolution of infrastructure as emergent and out of limited central control, there is still room for intervention. Based on his work on the history of the electrical system in the US, conceptualised as a large scale and socio-technical system, Hughes coined the term “system builder” (, ) . Hughes showed how this electrical system was not only technical, but also was related to and based on various institutions, manufacturers and investors. Such systems cannot satisfactorily be treated in isolation from organisational, political and economic matters, but must be integrated with their context to work and to grow. To facilitate this is the key role of the “system builders” – the creators of large-scale and socio-technical systems. “System builders” preside over technological projects from the concept and preliminary design stages through research, development and deployment. In order to do so, they need to cross disciplinary and functional boundaries and become involved in funding and political stage-setting. The core competency of the “system builders” thus lies in their ability to integrate heterogeneous physical, human and organisational components into a working and goal-oriented system: “… to force unity from diversity, centralization in the face of pluralism, and coherence from chaos.” (). According to Hughes, “system builders” should have a holistic focus and see the entire system, rather than only its components. Through control and management, and with attention to the interconnection between the system’s different components, “system builders” believe that the system will not evolve and grow without someone viewing it as a coherent system. Inspired by the concept of “system builders”, we conceptualize the hybrid vigor strategy to capture and understand situations in which new systems are introduced and live side-by-side by the existing and what is needed to make them do so.</w:t>
+        <w:t>While the II literature pictures the development and evolution of infrastructure as emergent and out of limited central control, there is still room for intervention. Based on his work on the history of the electrical system in the US, conceptualised as a large scale and socio-technical system, Hughes coined the term “system builder” (Hughes 1979, Hughes 1987) . Hughes showed how this electrical system was not only technical, but also was related to and based on various institutions, manufacturers and investors. Such systems cannot satisfactorily be treated in isolation from organisational, political and economic matters, but must be integrated with their context to work and to grow. To facilitate this is the key role of the “system builders” – the creators of large-scale and socio-technical systems. “System builders” preside over technological projects from the concept and preliminary design stages through research, development and deployment. In order to do so, they need to cross disciplinary and functional boundaries and become involved in funding and political stage-setting. The core competency of the “system builders” thus lies in their ability to integrate heterogeneous physical, human and organisational components into a working and goal-oriented system: “… to force unity from diversity, centralization in the face of pluralism, and coherence from chaos.” (Hughes 1987). According to Hughes, “system builders” should have a holistic focus and see the entire system, rather than only its components. Through control and management, and with attention to the interconnection between the system’s different components, “system builders” believe that the system will not evolve and grow without someone viewing it as a coherent system. Inspired by the concept of “system builders”, we conceptualize the hybrid vigor strategy to capture and understand situations in which new systems are introduced and live side-by-side by the existing and what is needed to make them do so.</w:t>
       </w:r>
     </w:p>
     <w:p>
       <w:r>
-        <w:t>As we have discussed earlier, clearly there is a gap in II literature which deals with directly compete software components. So far, II researchers have rarely provided discourses on the issues of co-existence of direct compete software components and solutions to address that challenge. One exception includes the case of asymmetric integration reported by . In their study,  criticize that integration is not merely technical issues but involves political and institutional interests of different stakeholders. Even though the integration of different software components could contributes to the evolution of IIs, it is hard for more powerful actors to easily accept new components. That raises the issue of asymmetric integration, i.e. unbalanced power distribution. The solution is the smaller actor must configure their systems to match with the more dominant ones. However,  do not highlight the issue of the direct competing software components which offer overlapping functionalities. In such cases, a system can be easily substituted by other systems backed by more powerful stakeholders such as governmental agencies, international donors etc.</w:t>
+        <w:t>As we have discussed earlier, clearly there is a gap in II literature which deals with directly compete software components. So far, II researchers have rarely provided discourses on the issues of co-existence of direct compete software components and solutions to address that challenge. One exception includes the case of asymmetric integration reported by Sahay, Monteiro et al. (2009). In their study, Sahay, Monteiro et al. (2009) criticize that integration is not merely technical issues but involves political and institutional interests of different stakeholders. Even though the integration of different software components could contributes to the evolution of IIs, it is hard for more powerful actors to easily accept new components. That raises the issue of asymmetric integration, i.e. unbalanced power distribution. The solution is the smaller actor must configure their systems to match with the more dominant ones. However, Sahay, Monteiro et al. (2009) do not highlight the issue of the direct competing software components which offer overlapping functionalities. In such cases, a system can be easily substituted by other systems backed by more powerful stakeholders such as governmental agencies, international donors etc.</w:t>
       </w:r>
     </w:p>
     <w:p>
       <w:r>
-        <w:t>We borrow the term hybrid vigor from biology where it is used to describe the improved or increased function of any biological quality in a hybrid offspring (). Hybrid vigor occurs through cross-breeding of plants or animals from the same species (although in different breeds) or from the same genus.</w:t>
+        <w:t>We borrow the term hybrid vigor from biology where it is used to describe the improved or increased function of any biological quality in a hybrid offspring (Shull 1948). Hybrid vigor occurs through cross-breeding of plants or animals from the same species (although in different breeds) or from the same genus.</w:t>
       </w:r>
     </w:p>
     <w:p>
       <w:r>
-        <w:t>We decided to use a biology term (hybrid vigor) in the context of II development for several reasons. First, the development of II has many characteristics similar to the growth and evolution of biology ecosystems (). The II development is incremental as it happens in baby steps, complex as it involves many components and depends on internal and external factors, evolutionary as it is gradually upgraded in terms of functionalities and complexities () . Second, II researchers have been extensively using terms borrowed from biology to describe the development of IIs. For example,  uses the term evolution, i.e. evolution of IIs, to define the development of IIs as a natural and biological process in which the II development is similar to the growth of biological entities. They also compare this process with potatoes’ growth.  adopts the term cultivation which is an agricultural process in which seeds or trees are planted to propose a strategy of building IIs.  uses the term grafting, a biological technique that helps transplant parts of one tree to another to refer to the process of adoption, transfer, and implementation of technology invented in one place to the others, usually from North to South.</w:t>
+        <w:t>We decided to use a biology term (hybrid vigor) in the context of II development for several reasons. First, the development of II has many characteristics similar to the growth and evolution of biology ecosystems (Manikas and Hansen 2013). The II development is incremental as it happens in baby steps, complex as it involves many components and depends on internal and external factors, evolutionary as it is gradually upgraded in terms of functionalities and complexities (Henningsson and Hanseth 2011) . Second, II researchers have been extensively using terms borrowed from biology to describe the development of IIs. For example, Hanseth and Monteiro (1998) uses the term evolution, i.e. evolution of IIs, to define the development of IIs as a natural and biological process in which the II development is similar to the growth of biological entities. They also compare this process with potatoes’ growth. Hanseth (2010) adopts the term cultivation which is an agricultural process in which seeds or trees are planted to propose a strategy of building IIs. Sanner, Manda et al. (2014) uses the term grafting, a biological technique that helps transplant parts of one tree to another to refer to the process of adoption, transfer, and implementation of technology invented in one place to the others, usually from North to South.</w:t>
       </w:r>
     </w:p>
     <w:p>
       <w:r>
-        <w:t>All in all, there is some limitations on the use of these biological concepts given the dynamic nature of II development. The concept of evolution is relatively generic and descriptive, i.e. it is mainly about how the II grows but not about how to design II to enable its healthy growth. The concept of cultivation has been criticized for its lack of precision in capturing specific goal-oriented organizational interventions (). Therefore, we still need additional concepts in other to unpack the complexities of II development. As such, we propose the use of hybrid vigor to further understand the II development process better. Hybrid vigor is a strategy used under circumstances in which direct competition between software components exists, and where certain actors enable the combination of components that offer almost identical functionalities. Hybrid vigor is the strategy of actors understanding the potential of and pursuing the opportunities which the cross-breed of rival software components can yield the evolutionary information infrastructure.</w:t>
+        <w:t>All in all, there is some limitations on the use of these biological concepts given the dynamic nature of II development. The concept of evolution is relatively generic and descriptive, i.e. it is mainly about how the II grows but not about how to design II to enable its healthy growth. The concept of cultivation has been criticized for its lack of precision in capturing specific goal-oriented organizational interventions (Sanner, Manda et al. 2014). Therefore, we still need additional concepts in other to unpack the complexities of II development. As such, we propose the use of hybrid vigor to further understand the II development process better. Hybrid vigor is a strategy used under circumstances in which direct competition between software components exists, and where certain actors enable the combination of components that offer almost identical functionalities. Hybrid vigor is the strategy of actors understanding the potential of and pursuing the opportunities which the cross-breed of rival software components can yield the evolutionary information infrastructure.</w:t>
       </w:r>
     </w:p>
     <w:p>
       <w:r>
-        <w:t>In situations of direct competition, existing components and actors are in risk of being sidelined and replaced. In some instances, there will be only one “winning” component, which is best adapted to the environment, while all other fade away. The hybrid vigor strategy is based on the assumption that such a situation will be suboptimal. In particular, IIs will evolve more dynamically and support innovation and flexibility to a much larger extent if competing components can find a way to co-exist and collaborate instead of mutually excluding each other. In such a case, the strengths and weaknesses of each component will be combined and complemented which in turn foster the flexibility and the potential for expansion. In regard to functional architecting, the three strategies developed by  do not sufficiently capture the dynamics in which key system builders, both governmental and non-governmental agencies, regulations and politics are shaping this context. Our contribution is the conceptualization of hybrid vigor as the fourth strategy to deal with functional architecting in such contexts. Based on our case study of the building of several communicable diseases reporting system in Vietnam, we further unpack the hybrid vigor strategy by identifying and articulating its various dimensions.</w:t>
+        <w:t>In situations of direct competition, existing components and actors are in risk of being sidelined and replaced. In some instances, there will be only one “winning” component, which is best adapted to the environment, while all other fade away. The hybrid vigor strategy is based on the assumption that such a situation will be suboptimal. In particular, IIs will evolve more dynamically and support innovation and flexibility to a much larger extent if competing components can find a way to co-exist and collaborate instead of mutually excluding each other. In such a case, the strengths and weaknesses of each component will be combined and complemented which in turn foster the flexibility and the potential for expansion. In regard to functional architecting, the three strategies developed by Nielsen and Sæbø (2015) do not sufficiently capture the dynamics in which key system builders, both governmental and non-governmental agencies, regulations and politics are shaping this context. Our contribution is the conceptualization of hybrid vigor as the fourth strategy to deal with functional architecting in such contexts. Based on our case study of the building of several communicable diseases reporting system in Vietnam, we further unpack the hybrid vigor strategy by identifying and articulating its various dimensions.</w:t>
       </w:r>
     </w:p>
     <w:p>
@@ -166,22 +166,22 @@
     </w:p>
     <w:p>
       <w:r>
-        <w:t>This research is based on multiple-case studies (). First, we followed the design and deployment of the Vietnamese epidemic notification system (ENS) by the Administration of Medical Services (VAMS) in response to a fatal measles outbreak in Vietnam at early 2014. It killed hundreds of children. Two of the authors of this paper were active participants in this effort on both managerial and technical levels. Second, we examined three other initiatives pursued in parallel with VAMS by three other actors and with more or less the same goal: to support data collection, reporting, and monitoring of communicable diseases in Vietnam. These three cases include the electronic communicable disease system (eCDS) backed by the General Department of Preventive Medicine (GDPM), the new version of eCDS developed by a state-owned telecom company (VCom), and the communicable disease dashboard system supported by an international NGOs (referred to as iNGOs). Apart from separately studying these four cases, we have also focused on their intersections and the collaboration between the different actors coordinated by the iNGOs in leveraging opportunities that a joint effort could generate.</w:t>
+        <w:t>This research is based on multiple-case studies (Stake 2013). First, we followed the design and deployment of the Vietnamese epidemic notification system (ENS) by the Administration of Medical Services (VAMS) in response to a fatal measles outbreak in Vietnam at early 2014. It killed hundreds of children. Two of the authors of this paper were active participants in this effort on both managerial and technical levels. Second, we examined three other initiatives pursued in parallel with VAMS by three other actors and with more or less the same goal: to support data collection, reporting, and monitoring of communicable diseases in Vietnam. These three cases include the electronic communicable disease system (eCDS) backed by the General Department of Preventive Medicine (GDPM), the new version of eCDS developed by a state-owned telecom company (VCom), and the communicable disease dashboard system supported by an international NGOs (referred to as iNGOs). Apart from separately studying these four cases, we have also focused on their intersections and the collaboration between the different actors coordinated by the iNGOs in leveraging opportunities that a joint effort could generate.</w:t>
       </w:r>
     </w:p>
     <w:p>
       <w:r>
-        <w:t>Collecting data of the first case was done in parallel with the process of development and implementation of ENS in which the two first authors directly participated. The other three cases were conducted between late 2015 and early 2016initated by the two first authors being invited to take part in the joint effort led by iNGOs in integrating the existing communicable diseases reporting systems. In this particular case, our research can be seen as an action research with a mix between software prototyping and problem solving for organizational change (). We also take into considerations the recommendations on maintaining ethics when practicing action research ().</w:t>
+        <w:t>Collecting data of the first case was done in parallel with the process of development and implementation of ENS in which the two first authors directly participated. The other three cases were conducted between late 2015 and early 2016initated by the two first authors being invited to take part in the joint effort led by iNGOs in integrating the existing communicable diseases reporting systems. In this particular case, our research can be seen as an action research with a mix between software prototyping and problem solving for organizational change (Davison, Martinsons et al. 2021). We also take into considerations the recommendations on maintaining ethics when practicing action research (Davison, Martinsons et al. 2022).</w:t>
       </w:r>
     </w:p>
     <w:p>
       <w:r>
-        <w:t>Using the case study approach, case selection is significant (). While partially being opportunistic and based on our access to the field, our selection of cases to include in this paper was primarily based on our aim of understanding the battleground unfolding related to disease surveillance systems in Vietnam. The strengths of these cases combined is partly access and partly richness. On the one hand, our long-term involvement and access in the health care sector in Vietnam in general and the domain of communicable disease monitoring in particular, was crucial for a rich and longitudinal study which is useful to observe the evolutional trajectory of IIs. Second, extreme case selection method which “selects a case because of its extreme value on the independent (X) or dependent (Y) variable of interest” () was also the case, supporting our aim of theorizing hybrid vigor:  “extremes or ideal types typically define theoretical concepts” (). We do believe that cases which simultaneously involved four separate attempts to build systems with similar functionality are rare.</w:t>
+        <w:t>Using the case study approach, case selection is significant (Merriam 1998). While partially being opportunistic and based on our access to the field, our selection of cases to include in this paper was primarily based on our aim of understanding the battleground unfolding related to disease surveillance systems in Vietnam. The strengths of these cases combined is partly access and partly richness. On the one hand, our long-term involvement and access in the health care sector in Vietnam in general and the domain of communicable disease monitoring in particular, was crucial for a rich and longitudinal study which is useful to observe the evolutional trajectory of IIs. Second, extreme case selection method which “selects a case because of its extreme value on the independent (X) or dependent (Y) variable of interest” (Seawright and Gerring 2008, p.301) was also the case, supporting our aim of theorizing hybrid vigor:  “extremes or ideal types typically define theoretical concepts” (Henfridsson and Bygstad 2013, p.914). We do believe that cases which simultaneously involved four separate attempts to build systems with similar functionality are rare.</w:t>
       </w:r>
     </w:p>
     <w:p>
       <w:r>
-        <w:t>In gathering data for the study, we followed  who emphasize the need for using multiple sources of data to increase the reliability of the research. In addition, careful planning before collection and meticulous record keeping during and after collection were actively applied to utilize time spent on sites and avoid loss of precious data. Our methods of data collection included participative observation, interviews, focus groups, and archival records. First, participative observation was applied when we were engaged in collaborative efforts coordinated by the iNGOs. Our exposure to events such as meetings gave us chances of "absorbing and noting details, actions, or subtleties of the field environment” (). In total, we attended four different meetings organized by the iNGOs out of which one lasted for a whole day. In these meetings, demonstrations of different systems were done, giving us insights into the architectural and functional design of them. This was critical for us to understand the issue of direct functional. Also, the participative observation method was used extensively in the case in which the first and second authors of this paper were involved to develop and implement. This involvement lent us a great chance to clearly observe the political and technical negotiating processes. Being involved too closely with the case we study can cause threat of biases which we are fully aware and deliberately try to avoid.  We adopted data triangulation techniques and purposely sought neutral and alternative explanations for the same phenomena. The third author had a particular role in asking the critical questions needed.</w:t>
+        <w:t>In gathering data for the study, we followed Benbasat, Goldstein et al. (1987) who emphasize the need for using multiple sources of data to increase the reliability of the research. In addition, careful planning before collection and meticulous record keeping during and after collection were actively applied to utilize time spent on sites and avoid loss of precious data. Our methods of data collection included participative observation, interviews, focus groups, and archival records. First, participative observation was applied when we were engaged in collaborative efforts coordinated by the iNGOs. Our exposure to events such as meetings gave us chances of "absorbing and noting details, actions, or subtleties of the field environment” (Benbasat, Goldstein et al. 1987, p.374). In total, we attended four different meetings organized by the iNGOs out of which one lasted for a whole day. In these meetings, demonstrations of different systems were done, giving us insights into the architectural and functional design of them. This was critical for us to understand the issue of direct functional. Also, the participative observation method was used extensively in the case in which the first and second authors of this paper were involved to develop and implement. This involvement lent us a great chance to clearly observe the political and technical negotiating processes. Being involved too closely with the case we study can cause threat of biases which we are fully aware and deliberately try to avoid.  We adopted data triangulation techniques and purposely sought neutral and alternative explanations for the same phenomena. The third author had a particular role in asking the critical questions needed.</w:t>
       </w:r>
     </w:p>
     <w:p>
@@ -921,15 +921,7 @@
     </w:p>
     <w:p>
       <w:r>
-        <w:t>The overlap and duplication of investment in health information systems in developing countries is widespread and commonly attributed to the poor coordination of international donors and local governments (). The data from our cases are contesting this widespread perception. The motivation and interplay of stakeholders’ interests have shaped the birth and development trajectories of four seemly overlapping efforts in building separate systems for infectious disease reporting. Together they make up a ecosystem delivering what is needed for disease surveillance in Vietnam.</w:t>
-      </w:r>
-    </w:p>
-    <w:p>
-      <w:pPr>
-        <w:pStyle w:val="Heading1"/>
-      </w:pPr>
-      <w:r>
-        <w:t>Overlap and duplication</w:t>
+        <w:t>The overlap and duplication of investment in health information systems in developing countries is widespread and commonly attributed to the poor coordination of international donors and local governments (Sahay, Monteiro et al. 2009). The data from our cases are contesting this widespread perception. The motivation and interplay of stakeholders’ interests have shaped the birth and development trajectories of four seemly overlapping efforts in building separate systems for infectious disease reporting. Together they make up a ecosystem delivering what is needed for disease surveillance in Vietnam.</w:t>
       </w:r>
     </w:p>
     <w:p>
@@ -1003,7 +995,7 @@
     </w:p>
     <w:p>
       <w:r>
-        <w:t>Certainly, the balance of mutual interests as analyzed in our case would not last forever. It is a result of a complex and ongoing process involving a myriad of negotiations and interessement and among stakeholders (). Thus, what is presented in Figure 5 is merely a snapshot of an ever-evolving network. Future actions and new actors will trigger changes that lead to the formation of newer version of the same network or completely new networks.</w:t>
+        <w:t>Certainly, the balance of mutual interests as analyzed in our case would not last forever. It is a result of a complex and ongoing process involving a myriad of negotiations and interessement and among stakeholders (Callon 1984). Thus, what is presented in Figure 5 is merely a snapshot of an ever-evolving network. Future actions and new actors will trigger changes that lead to the formation of newer version of the same network or completely new networks.</w:t>
       </w:r>
     </w:p>
     <w:p>
@@ -1077,27 +1069,27 @@
     </w:p>
     <w:p>
       <w:r>
-        <w:t>The interplay between different software components is also in the topic of the software ecosystem literature. Missing a shared definition () the common approach is to view software ecosystems as a complex environment in which multiple software components exist and interact with a software platform (the host). Both the platform and the components on top of it are interwoven in a web of symbiotic relationships. The components depend on the platform to function and become useful while the platform needs components to offer value to the users and grow. The platform plays a critical role to the existence of its components while other components easily can be replaced and substituted. In a systematic literature review,  have identified three innate attributes of a software ecosystem, one of which is pointing to the existence of a central and common software, referring to the software platform that all other modules or components are based upon to function. From our long-term engagement with Health Information Systems in developing countries, we have observed many cases in which the interplay of multiple software systems takes place in a considerably different way.  In our case, there is not one central or common software element.</w:t>
+        <w:t>The interplay between different software components is also in the topic of the software ecosystem literature. Missing a shared definition (Manikas and Hansen 2013) the common approach is to view software ecosystems as a complex environment in which multiple software components exist and interact with a software platform (the host). Both the platform and the components on top of it are interwoven in a web of symbiotic relationships. The components depend on the platform to function and become useful while the platform needs components to offer value to the users and grow. The platform plays a critical role to the existence of its components while other components easily can be replaced and substituted. In a systematic literature review, Manikas and Hansen (2013) have identified three innate attributes of a software ecosystem, one of which is pointing to the existence of a central and common software, referring to the software platform that all other modules or components are based upon to function. From our long-term engagement with Health Information Systems in developing countries, we have observed many cases in which the interplay of multiple software systems takes place in a considerably different way.  In our case, there is not one central or common software element.</w:t>
       </w:r>
     </w:p>
     <w:p>
       <w:r>
-        <w:t>In this paper, we deal with software ecosystems in which similar or peer systems compete to meet functional needs. These systems offer to a large extent identical and overlapping functionality. As in any ecosystem, to survive, each system must align and constantly realign to coexist with others. In this process, each system reconfigures itself either by reducing or expanding its functionality. A central driving force behind the evolution of the software ecosystem is in our case the legal control of governmental agencies. These agencies have in many ways the same central role as platforms in other ecosystems. We have seen that changes can be triggered by different factors such as a change in the existing environment (new policy or new requirements) or by new actors joining the ecosystem. Such changes in policy, requirement and composition of actors trigger intricate negotiating processes, and will typically change the ecosystem in the favor of some actors and at the cost of others.  have identified three general strategies which actors can employ to (re-)configure their functional roles in such a game, namely connecting, charting, and encroaching. Connecting refers to a situation in which different systems offering different functionality are integrated in a complementary fashion. Charting refers to a strategy where a system extends to serve unmet functional needs and freely operates with no competition. This is different from an encroaching strategy where a system is challenging other systems by introducing competing functionality with the aim to overtake their functional roles.</w:t>
+        <w:t>In this paper, we deal with software ecosystems in which similar or peer systems compete to meet functional needs. These systems offer to a large extent identical and overlapping functionality. As in any ecosystem, to survive, each system must align and constantly realign to coexist with others. In this process, each system reconfigures itself either by reducing or expanding its functionality. A central driving force behind the evolution of the software ecosystem is in our case the legal control of governmental agencies. These agencies have in many ways the same central role as platforms in other ecosystems. We have seen that changes can be triggered by different factors such as a change in the existing environment (new policy or new requirements) or by new actors joining the ecosystem. Such changes in policy, requirement and composition of actors trigger intricate negotiating processes, and will typically change the ecosystem in the favor of some actors and at the cost of others. Nielsen and Sæbø (2015) have identified three general strategies which actors can employ to (re-)configure their functional roles in such a game, namely connecting, charting, and encroaching. Connecting refers to a situation in which different systems offering different functionality are integrated in a complementary fashion. Charting refers to a strategy where a system extends to serve unmet functional needs and freely operates with no competition. This is different from an encroaching strategy where a system is challenging other systems by introducing competing functionality with the aim to overtake their functional roles.</w:t>
       </w:r>
     </w:p>
     <w:p>
       <w:r>
-        <w:t>The three strategies discussed by  are relevant to understand the strategic moves of different actors and the evolutional trajectory of the ecosystem. But they are not sufficient to capture the dynamics of our case in terms of; 1) the politics involved in the negotiation between the functional roles of the different systems; 2) the power and the central role of governmental agencies in shaping functional roles; and 3) the configuration of the resulting ecosystem.</w:t>
+        <w:t>The three strategies discussed by Nielsen and Sæbø (2015) are relevant to understand the strategic moves of different actors and the evolutional trajectory of the ecosystem. But they are not sufficient to capture the dynamics of our case in terms of; 1) the politics involved in the negotiation between the functional roles of the different systems; 2) the power and the central role of governmental agencies in shaping functional roles; and 3) the configuration of the resulting ecosystem.</w:t>
       </w:r>
     </w:p>
     <w:p>
       <w:r>
-        <w:t>We can see clearly that the three concepts connecting, charting, and encroaching by  do not really offer a full analytical power in understanding our case. Even the concept of asymmetric integration by  does not give a good hint to follow the dynamics of overlapping and substitutions between direct competing systems as both of the systems discussed in their study offer relatively separate functionalities, i.e. collect aggregation data and detailed name-based data. We thus argue that the use of new concept hybrid vigor is necessary in analyzing the emerging empirical data.</w:t>
+        <w:t>We can see clearly that the three concepts connecting, charting, and encroaching by Nielsen and Sæbø (2016) do not really offer a full analytical power in understanding our case. Even the concept of asymmetric integration by Sahay, Monteiro et al. (2009) does not give a good hint to follow the dynamics of overlapping and substitutions between direct competing systems as both of the systems discussed in their study offer relatively separate functionalities, i.e. collect aggregation data and detailed name-based data. We thus argue that the use of new concept hybrid vigor is necessary in analyzing the emerging empirical data.</w:t>
       </w:r>
     </w:p>
     <w:p>
       <w:r>
-        <w:t>Borrowing from biology and genetics, we deliberate on what we see as a fourth strategy for the reconfiguration of software in a wider ecosystem, namely hybrid vigor. Hybrid vigor is in biology the superior qualities emerging from the crossbreed of different plants or animals. As an analogy, hybrid vigor is in case of software ecosystems the emerging superior functional attributes of an ecosystem over single systems. Where the connecting strategy discussed by Nielsen and Sæbø (2015) reflects an approach towards data sharing and complementary functionality, our concept of hybrid vigor focuses on a strategy towards strengthening the functional attributes of the ecosystem as a whole. We base this concept on an underlying assumption that the existence of multiple software components is a strength and a source for innovation ().</w:t>
+        <w:t>Borrowing from biology and genetics, we deliberate on what we see as a fourth strategy for the reconfiguration of software in a wider ecosystem, namely hybrid vigor. Hybrid vigor is in biology the superior qualities emerging from the crossbreed of different plants or animals. As an analogy, hybrid vigor is in case of software ecosystems the emerging superior functional attributes of an ecosystem over single systems. Where the connecting strategy discussed by Nielsen and Sæbø (2015) reflects an approach towards data sharing and complementary functionality, our concept of hybrid vigor focuses on a strategy towards strengthening the functional attributes of the ecosystem as a whole. We base this concept on an underlying assumption that the existence of multiple software components is a strength and a source for innovation (Sahay, Monteiro et al. 2009).</w:t>
       </w:r>
     </w:p>
     <w:p>
@@ -1356,7 +1348,7 @@
     </w:p>
     <w:p>
       <w:r>
-        <w:t>In biology, hybrid vigor is seen as improved or increased function of any biological quality in a hybrid offspring. Biological quality can include any of the following: stature, biomass, and fertility etc. In the context of IIs, what can be counted as II quality of a hybrid II? We could borrow a list of key quality of a software system that are often used in software engineering disciplines and II literature. We then discuss them using on our empirical data. The six quality includes functionality, UX and UI, scalability, resilience, evolution (), and innovation ().</w:t>
+        <w:t>In biology, hybrid vigor is seen as improved or increased function of any biological quality in a hybrid offspring. Biological quality can include any of the following: stature, biomass, and fertility etc. In the context of IIs, what can be counted as II quality of a hybrid II? We could borrow a list of key quality of a software system that are often used in software engineering disciplines and II literature. We then discuss them using on our empirical data. The six quality includes functionality, UX and UI, scalability, resilience, evolution (Sahay, Monteiro et al. 2009), and innovation (Grisot, Hanseth et al. 2014).</w:t>
       </w:r>
     </w:p>
     <w:p>
@@ -1395,7 +1387,7 @@
     </w:p>
     <w:p>
       <w:r>
-        <w:t>argues that in IIs scalability should not be seen as merely technical problem but should involve other aspects such as institutional, political, human resources etc. From that perspective we can see that the resulting II in our case exhibits some better traits for scalability. In Vietnam health care system, there are 2 relatively separate streams: public health centers and hospitals. While the eCDS (both old and new) has their strength in supporting public health centers, they struggle to work with hospitals. The status quo in hospitals in Vietnam is that nearly all of them are using some level of electronic patient records. Introducing eCDS into hospitals would create extra burden for hospital staff and generate fragmentation problems. By combining the two software components (eCDS, ENS), we could gain a resulting II that is already scaled to both public health centers and hospitals which yields a full coverage of data collection ().</w:t>
+        <w:t>Sahay and Walsham (2006) argues that in IIs scalability should not be seen as merely technical problem but should involve other aspects such as institutional, political, human resources etc. From that perspective we can see that the resulting II in our case exhibits some better traits for scalability. In Vietnam health care system, there are 2 relatively separate streams: public health centers and hospitals. While the eCDS (both old and new) has their strength in supporting public health centers, they struggle to work with hospitals. The status quo in hospitals in Vietnam is that nearly all of them are using some level of electronic patient records. Introducing eCDS into hospitals would create extra burden for hospital staff and generate fragmentation problems. By combining the two software components (eCDS, ENS), we could gain a resulting II that is already scaled to both public health centers and hospitals which yields a full coverage of data collection (Braa, Monteiro et al. 2004).</w:t>
       </w:r>
     </w:p>
     <w:p>
@@ -1421,7 +1413,7 @@
     </w:p>
     <w:p>
       <w:r>
-        <w:t>For a long time, II researchers constantly seek for strategies and mechanisms to boost innovation and enable evolution of IIs (, ). Our empirical data show that crossbreeding software components open up many opportunities for innovation. For example, using the ENS software to collect data directly from hospitals is a fine measure to ensure data quality and data coverage. Hospitals also the place that have advanced resources that could diagnose and confirm a positive case. Putting data collecting software tool into hospital is really a novelty approach in increasing data quality. The other example involves the use of intelligence tool for data analytics with software component that could bring in the capabilities of identifying and predicting an epidemic (CDDW).</w:t>
+        <w:t>For a long time, II researchers constantly seek for strategies and mechanisms to boost innovation and enable evolution of IIs (Henfridsson and Bygstad 2013, Grisot, Hanseth et al. 2014). Our empirical data show that crossbreeding software components open up many opportunities for innovation. For example, using the ENS software to collect data directly from hospitals is a fine measure to ensure data quality and data coverage. Hospitals also the place that have advanced resources that could diagnose and confirm a positive case. Putting data collecting software tool into hospital is really a novelty approach in increasing data quality. The other example involves the use of intelligence tool for data analytics with software component that could bring in the capabilities of identifying and predicting an epidemic (CDDW).</w:t>
       </w:r>
     </w:p>
     <w:p>
@@ -1505,15 +1497,15 @@
         <w:t>References</w:t>
       </w:r>
     </w:p>
-    <w:p>
-      <w:r>
-        <w:t>Aanestad, M. and T. B. Jensen (2011). "Building nation-wide information infrastructures in healthcare through modular implementation strategies." The Journal of Strategic Information Systems 20(2): 161-176.</w:t>
-      </w:r>
-    </w:p>
     <w:p/>
     <w:p>
       <w:r>
         <w:t>Benbasat, I., et al. (1987). "The case research strategy in studies of information systems." MIS quarterly: 369-386.</w:t>
+      </w:r>
+    </w:p>
+    <w:p>
+      <w:r>
+        <w:t>Aanestad, M. and T. B. Jensen (2011). "Building nation-wide information infrastructures in healthcare through modular implementation strategies." The Journal of Strategic Information Systems 20(2): 161-176.</w:t>
       </w:r>
     </w:p>
     <w:p/>
@@ -1621,7 +1613,7 @@
     <w:p/>
     <w:p>
       <w:r>
-        <w:t>Hanseth, O. and E. Monteiro (1998). "Understanding information infrastructure." Unpublished book, . ifi. uio. no/~ oleha/Publications/bok. html.</w:t>
+        <w:t>Hanseth, O. and E. Monteiro (1998). "Understanding information infrastructure." Unpublished book, http://heim. ifi. uio. no/~ oleha/Publications/bok. html.</w:t>
       </w:r>
     </w:p>
     <w:p/>

</xml_diff>